<commit_message>
minor updates to the general guide doc
</commit_message>
<xml_diff>
--- a/FRC2019_WM_Guide.docx
+++ b/FRC2019_WM_Guide.docx
@@ -12,8 +12,6 @@
           <w:szCs w:val="24"/>
         </w:rPr>
       </w:pPr>
-      <w:bookmarkStart w:id="0" w:name="_GoBack"/>
-      <w:bookmarkEnd w:id="0"/>
       <w:r>
         <w:rPr>
           <w:rFonts w:ascii="Helvetica" w:eastAsia="Times New Roman" w:hAnsi="Helvetica" w:cs="Helvetica"/>
@@ -52,7 +50,7 @@
           <w:sz w:val="24"/>
           <w:szCs w:val="24"/>
         </w:rPr>
-        <w:t>Dec</w:t>
+        <w:t>Jan 5</w:t>
       </w:r>
       <w:r>
         <w:rPr>
@@ -62,7 +60,7 @@
           <w:sz w:val="24"/>
           <w:szCs w:val="24"/>
         </w:rPr>
-        <w:t xml:space="preserve"> </w:t>
+        <w:t>, 201</w:t>
       </w:r>
       <w:r>
         <w:rPr>
@@ -72,27 +70,7 @@
           <w:sz w:val="24"/>
           <w:szCs w:val="24"/>
         </w:rPr>
-        <w:t>12</w:t>
-      </w:r>
-      <w:r>
-        <w:rPr>
-          <w:rFonts w:ascii="Helvetica" w:eastAsia="Times New Roman" w:hAnsi="Helvetica" w:cs="Helvetica"/>
-          <w:b/>
-          <w:color w:val="333333"/>
-          <w:sz w:val="24"/>
-          <w:szCs w:val="24"/>
-        </w:rPr>
-        <w:t>, 201</w:t>
-      </w:r>
-      <w:r>
-        <w:rPr>
-          <w:rFonts w:ascii="Helvetica" w:eastAsia="Times New Roman" w:hAnsi="Helvetica" w:cs="Helvetica"/>
-          <w:b/>
-          <w:color w:val="333333"/>
-          <w:sz w:val="24"/>
-          <w:szCs w:val="24"/>
-        </w:rPr>
-        <w:t>8</w:t>
+        <w:t>9</w:t>
       </w:r>
     </w:p>
     <w:p>
@@ -828,6 +806,32 @@
           <w:t>https://www.oracle.com/technetwork/java/javase/downloads/jdk11-downloads-5066655.html</w:t>
         </w:r>
       </w:hyperlink>
+    </w:p>
+    <w:p>
+      <w:pPr>
+        <w:pStyle w:val="ListParagraph"/>
+        <w:numPr>
+          <w:ilvl w:val="0"/>
+          <w:numId w:val="20"/>
+        </w:numPr>
+        <w:rPr>
+          <w:rFonts w:ascii="Helvetica" w:eastAsia="Times New Roman" w:hAnsi="Helvetica" w:cs="Helvetica"/>
+          <w:b/>
+          <w:color w:val="333333"/>
+          <w:sz w:val="24"/>
+          <w:szCs w:val="24"/>
+        </w:rPr>
+      </w:pPr>
+      <w:r>
+        <w:rPr>
+          <w:rFonts w:ascii="Helvetica" w:eastAsia="Times New Roman" w:hAnsi="Helvetica" w:cs="Helvetica"/>
+          <w:b/>
+          <w:color w:val="333333"/>
+          <w:sz w:val="24"/>
+          <w:szCs w:val="24"/>
+        </w:rPr>
+        <w:t>Set JAVA_HOME environment variable on PC</w:t>
+      </w:r>
     </w:p>
     <w:p>
       <w:pPr>
@@ -1819,6 +1823,7 @@
           <w:sz w:val="24"/>
           <w:szCs w:val="24"/>
         </w:rPr>
+        <w:lastRenderedPageBreak/>
         <w:t>RoboRio</w:t>
       </w:r>
       <w:proofErr w:type="spellEnd"/>
@@ -1866,7 +1871,6 @@
           <w:sz w:val="24"/>
           <w:szCs w:val="24"/>
         </w:rPr>
-        <w:lastRenderedPageBreak/>
         <w:t xml:space="preserve">As of </w:t>
       </w:r>
       <w:proofErr w:type="gramStart"/>
@@ -1985,25 +1989,7 @@
             <w:sz w:val="24"/>
             <w:szCs w:val="24"/>
           </w:rPr>
-          <w:t>http://wpilib.screenstepsli</w:t>
-        </w:r>
-        <w:r>
-          <w:rPr>
-            <w:rStyle w:val="Hyperlink"/>
-            <w:rFonts w:ascii="Helvetica" w:eastAsia="Times New Roman" w:hAnsi="Helvetica" w:cs="Helvetica"/>
-            <w:sz w:val="24"/>
-            <w:szCs w:val="24"/>
-          </w:rPr>
-          <w:t>v</w:t>
-        </w:r>
-        <w:r>
-          <w:rPr>
-            <w:rStyle w:val="Hyperlink"/>
-            <w:rFonts w:ascii="Helvetica" w:eastAsia="Times New Roman" w:hAnsi="Helvetica" w:cs="Helvetica"/>
-            <w:sz w:val="24"/>
-            <w:szCs w:val="24"/>
-          </w:rPr>
-          <w:t>e.com/s/currentCS/m/79833/l/142471-task-2-objective-1-configure-the-roborio</w:t>
+          <w:t>http://wpilib.screenstepslive.com/s/currentCS/m/79833/l/142471-task-2-objective-1-configure-the-roborio</w:t>
         </w:r>
       </w:hyperlink>
     </w:p>
@@ -2482,48 +2468,13 @@
           <w:rPr>
             <w:rStyle w:val="Hyperlink"/>
           </w:rPr>
-          <w:t>https://wpilib.screenstepsliv</w:t>
-        </w:r>
-        <w:r>
-          <w:rPr>
-            <w:rStyle w:val="Hyperlink"/>
-          </w:rPr>
-          <w:t>e</w:t>
-        </w:r>
-        <w:r>
-          <w:rPr>
-            <w:rStyle w:val="Hyperlink"/>
-          </w:rPr>
-          <w:t>.c</w:t>
-        </w:r>
-        <w:r>
-          <w:rPr>
-            <w:rStyle w:val="Hyperlink"/>
-          </w:rPr>
-          <w:t>o</w:t>
-        </w:r>
-        <w:r>
-          <w:rPr>
-            <w:rStyle w:val="Hyperlink"/>
-          </w:rPr>
-          <w:t>m/s/curr</w:t>
-        </w:r>
-        <w:r>
-          <w:rPr>
-            <w:rStyle w:val="Hyperlink"/>
-          </w:rPr>
-          <w:t>e</w:t>
-        </w:r>
-        <w:r>
-          <w:rPr>
-            <w:rStyle w:val="Hyperlink"/>
-          </w:rPr>
-          <w:t>ntCS/m/24192/l/290135-setting-the-driver-station-to-start-smartdashboard</w:t>
+          <w:t>https://wpilib.screenstepslive.com/s/currentCS/m/24192/l/290135-setting-the-driver-station-to-start-smartdashboard</w:t>
         </w:r>
       </w:hyperlink>
     </w:p>
     <w:p>
       <w:r>
+        <w:lastRenderedPageBreak/>
         <w:t xml:space="preserve">My </w:t>
       </w:r>
       <w:r>
@@ -3850,6 +3801,37 @@
           <w:numId w:val="26"/>
         </w:numPr>
         <w:spacing w:after="0"/>
+        <w:rPr>
+          <w:b/>
+        </w:rPr>
+      </w:pPr>
+      <w:r>
+        <w:t xml:space="preserve">Unzip and execute </w:t>
+      </w:r>
+      <w:r>
+        <w:t>C:\Netbeans9.0\netbeans\bin</w:t>
+      </w:r>
+      <w:r>
+        <w:t>\</w:t>
+      </w:r>
+      <w:r>
+        <w:rPr>
+          <w:b/>
+        </w:rPr>
+        <w:t>netbeans64.exe</w:t>
+      </w:r>
+      <w:r>
+        <w:t>. You can right click and pin to start and/or taskbar if you like.</w:t>
+      </w:r>
+    </w:p>
+    <w:p>
+      <w:pPr>
+        <w:pStyle w:val="ListParagraph"/>
+        <w:numPr>
+          <w:ilvl w:val="1"/>
+          <w:numId w:val="26"/>
+        </w:numPr>
+        <w:spacing w:after="0"/>
       </w:pPr>
       <w:r>
         <w:t xml:space="preserve">Open </w:t>
@@ -3864,7 +3846,7 @@
         <w:rPr>
           <w:b/>
         </w:rPr>
-        <w:t>netbeans.config</w:t>
+        <w:t>netbeans.conf</w:t>
       </w:r>
       <w:r>
         <w:t xml:space="preserve"> with Visual Studio Code. File will not look nice and be hard to edit if opened with notepad.</w:t>
@@ -4008,46 +3990,6 @@
       </w:r>
       <w:r>
         <w:t xml:space="preserve"> </w:t>
-      </w:r>
-    </w:p>
-    <w:p>
-      <w:pPr>
-        <w:pStyle w:val="ListParagraph"/>
-        <w:numPr>
-          <w:ilvl w:val="1"/>
-          <w:numId w:val="26"/>
-        </w:numPr>
-        <w:spacing w:after="0"/>
-        <w:rPr>
-          <w:b/>
-        </w:rPr>
-      </w:pPr>
-      <w:r>
-        <w:t xml:space="preserve">Unzip </w:t>
-      </w:r>
-      <w:r>
-        <w:t xml:space="preserve">and execute </w:t>
-      </w:r>
-      <w:r>
-        <w:t>C:\Netbeans9.0\netbeans\bin</w:t>
-      </w:r>
-      <w:r>
-        <w:t>\</w:t>
-      </w:r>
-      <w:r>
-        <w:rPr>
-          <w:b/>
-        </w:rPr>
-        <w:t>netbeans64.exe</w:t>
-      </w:r>
-      <w:r>
-        <w:t xml:space="preserve">. You can right click and pin to start and/or taskbar if you </w:t>
-      </w:r>
-      <w:r>
-        <w:t>like</w:t>
-      </w:r>
-      <w:r>
-        <w:t>.</w:t>
       </w:r>
     </w:p>
     <w:p>
@@ -4184,6 +4126,38 @@
     <w:p>
       <w:pPr>
         <w:pStyle w:val="ListParagraph"/>
+        <w:spacing w:after="0"/>
+        <w:ind w:left="1080"/>
+        <w:rPr>
+          <w:rFonts w:ascii="inherit" w:eastAsia="Times New Roman" w:hAnsi="inherit" w:cs="Arial"/>
+          <w:color w:val="242729"/>
+          <w:sz w:val="23"/>
+          <w:szCs w:val="23"/>
+        </w:rPr>
+      </w:pPr>
+      <w:r>
+        <w:rPr>
+          <w:rFonts w:ascii="inherit" w:eastAsia="Times New Roman" w:hAnsi="inherit" w:cs="Arial"/>
+          <w:color w:val="242729"/>
+          <w:sz w:val="23"/>
+          <w:szCs w:val="23"/>
+        </w:rPr>
+        <w:t>Run the exe to install OpenCV on your PC.</w:t>
+      </w:r>
+    </w:p>
+    <w:p>
+      <w:pPr>
+        <w:pStyle w:val="ListParagraph"/>
+        <w:spacing w:after="0"/>
+        <w:ind w:left="1080"/>
+        <w:rPr>
+          <w:b/>
+        </w:rPr>
+      </w:pPr>
+    </w:p>
+    <w:p>
+      <w:pPr>
+        <w:pStyle w:val="ListParagraph"/>
         <w:numPr>
           <w:ilvl w:val="1"/>
           <w:numId w:val="26"/>
@@ -4375,10 +4349,230 @@
         <w:spacing w:after="0"/>
       </w:pPr>
       <w:r>
-        <w:rPr>
-          <w:b/>
-        </w:rPr>
         <w:lastRenderedPageBreak/>
+        <w:t xml:space="preserve">Add OpenCV to library folder in </w:t>
+      </w:r>
+      <w:proofErr w:type="spellStart"/>
+      <w:r>
+        <w:t>netbeans</w:t>
+      </w:r>
+      <w:proofErr w:type="spellEnd"/>
+      <w:r>
+        <w:t xml:space="preserve"> (</w:t>
+      </w:r>
+      <w:proofErr w:type="spellStart"/>
+      <w:r>
+        <w:t>todo</w:t>
+      </w:r>
+      <w:proofErr w:type="spellEnd"/>
+      <w:r>
+        <w:t xml:space="preserve"> – show steps)</w:t>
+      </w:r>
+    </w:p>
+    <w:p>
+      <w:pPr>
+        <w:pStyle w:val="ListParagraph"/>
+        <w:numPr>
+          <w:ilvl w:val="1"/>
+          <w:numId w:val="26"/>
+        </w:numPr>
+        <w:spacing w:after="0"/>
+      </w:pPr>
+      <w:r>
+        <w:t xml:space="preserve">Right click the libraries folder in </w:t>
+      </w:r>
+      <w:proofErr w:type="spellStart"/>
+      <w:r>
+        <w:t>netbeans</w:t>
+      </w:r>
+      <w:proofErr w:type="spellEnd"/>
+    </w:p>
+    <w:p>
+      <w:pPr>
+        <w:pStyle w:val="ListParagraph"/>
+        <w:numPr>
+          <w:ilvl w:val="1"/>
+          <w:numId w:val="26"/>
+        </w:numPr>
+        <w:spacing w:after="0"/>
+      </w:pPr>
+      <w:r>
+        <w:t>Add library</w:t>
+      </w:r>
+    </w:p>
+    <w:p>
+      <w:pPr>
+        <w:pStyle w:val="ListParagraph"/>
+        <w:numPr>
+          <w:ilvl w:val="1"/>
+          <w:numId w:val="26"/>
+        </w:numPr>
+        <w:spacing w:after="0"/>
+      </w:pPr>
+      <w:r>
+        <w:t>Create</w:t>
+      </w:r>
+    </w:p>
+    <w:p>
+      <w:pPr>
+        <w:pStyle w:val="ListParagraph"/>
+        <w:numPr>
+          <w:ilvl w:val="1"/>
+          <w:numId w:val="26"/>
+        </w:numPr>
+        <w:spacing w:after="0"/>
+      </w:pPr>
+      <w:r>
+        <w:t>OK</w:t>
+      </w:r>
+    </w:p>
+    <w:p>
+      <w:pPr>
+        <w:pStyle w:val="ListParagraph"/>
+        <w:numPr>
+          <w:ilvl w:val="1"/>
+          <w:numId w:val="26"/>
+        </w:numPr>
+        <w:spacing w:after="0"/>
+      </w:pPr>
+      <w:r>
+        <w:t>Add jar file</w:t>
+      </w:r>
+    </w:p>
+    <w:p>
+      <w:pPr>
+        <w:pStyle w:val="ListParagraph"/>
+        <w:numPr>
+          <w:ilvl w:val="1"/>
+          <w:numId w:val="26"/>
+        </w:numPr>
+        <w:spacing w:after="0"/>
+      </w:pPr>
+      <w:r>
+        <w:t>Navigate to the jar file and select it</w:t>
+      </w:r>
+    </w:p>
+    <w:p>
+      <w:pPr>
+        <w:pStyle w:val="ListParagraph"/>
+        <w:numPr>
+          <w:ilvl w:val="1"/>
+          <w:numId w:val="26"/>
+        </w:numPr>
+        <w:spacing w:after="0"/>
+      </w:pPr>
+      <w:r>
+        <w:rPr>
+          <w:noProof/>
+        </w:rPr>
+        <w:drawing>
+          <wp:inline distT="0" distB="0" distL="0" distR="0" wp14:anchorId="26A1F146" wp14:editId="526AE3EC">
+            <wp:extent cx="3442262" cy="3026019"/>
+            <wp:effectExtent l="0" t="0" r="6350" b="3175"/>
+            <wp:docPr id="20" name="Picture 20"/>
+            <wp:cNvGraphicFramePr>
+              <a:graphicFrameLocks xmlns:a="http://schemas.openxmlformats.org/drawingml/2006/main" noChangeAspect="1"/>
+            </wp:cNvGraphicFramePr>
+            <a:graphic xmlns:a="http://schemas.openxmlformats.org/drawingml/2006/main">
+              <a:graphicData uri="http://schemas.openxmlformats.org/drawingml/2006/picture">
+                <pic:pic xmlns:pic="http://schemas.openxmlformats.org/drawingml/2006/picture">
+                  <pic:nvPicPr>
+                    <pic:cNvPr id="1" name=""/>
+                    <pic:cNvPicPr/>
+                  </pic:nvPicPr>
+                  <pic:blipFill>
+                    <a:blip r:embed="rId21"/>
+                    <a:stretch>
+                      <a:fillRect/>
+                    </a:stretch>
+                  </pic:blipFill>
+                  <pic:spPr>
+                    <a:xfrm>
+                      <a:off x="0" y="0"/>
+                      <a:ext cx="3461693" cy="3043101"/>
+                    </a:xfrm>
+                    <a:prstGeom prst="rect">
+                      <a:avLst/>
+                    </a:prstGeom>
+                  </pic:spPr>
+                </pic:pic>
+              </a:graphicData>
+            </a:graphic>
+          </wp:inline>
+        </w:drawing>
+      </w:r>
+    </w:p>
+    <w:p>
+      <w:pPr>
+        <w:pStyle w:val="ListParagraph"/>
+        <w:numPr>
+          <w:ilvl w:val="1"/>
+          <w:numId w:val="26"/>
+        </w:numPr>
+        <w:spacing w:after="0"/>
+      </w:pPr>
+      <w:r>
+        <w:rPr>
+          <w:noProof/>
+        </w:rPr>
+        <w:lastRenderedPageBreak/>
+        <w:drawing>
+          <wp:inline distT="0" distB="0" distL="0" distR="0" wp14:anchorId="1A94EC6A" wp14:editId="6A90AE97">
+            <wp:extent cx="3749825" cy="5054112"/>
+            <wp:effectExtent l="0" t="0" r="3175" b="0"/>
+            <wp:docPr id="24" name="Picture 24"/>
+            <wp:cNvGraphicFramePr>
+              <a:graphicFrameLocks xmlns:a="http://schemas.openxmlformats.org/drawingml/2006/main" noChangeAspect="1"/>
+            </wp:cNvGraphicFramePr>
+            <a:graphic xmlns:a="http://schemas.openxmlformats.org/drawingml/2006/main">
+              <a:graphicData uri="http://schemas.openxmlformats.org/drawingml/2006/picture">
+                <pic:pic xmlns:pic="http://schemas.openxmlformats.org/drawingml/2006/picture">
+                  <pic:nvPicPr>
+                    <pic:cNvPr id="1" name=""/>
+                    <pic:cNvPicPr/>
+                  </pic:nvPicPr>
+                  <pic:blipFill>
+                    <a:blip r:embed="rId22"/>
+                    <a:stretch>
+                      <a:fillRect/>
+                    </a:stretch>
+                  </pic:blipFill>
+                  <pic:spPr>
+                    <a:xfrm>
+                      <a:off x="0" y="0"/>
+                      <a:ext cx="3774442" cy="5087291"/>
+                    </a:xfrm>
+                    <a:prstGeom prst="rect">
+                      <a:avLst/>
+                    </a:prstGeom>
+                  </pic:spPr>
+                </pic:pic>
+              </a:graphicData>
+            </a:graphic>
+          </wp:inline>
+        </w:drawing>
+      </w:r>
+    </w:p>
+    <w:p>
+      <w:pPr>
+        <w:pStyle w:val="ListParagraph"/>
+        <w:spacing w:after="0"/>
+        <w:ind w:left="360"/>
+      </w:pPr>
+    </w:p>
+    <w:p>
+      <w:pPr>
+        <w:pStyle w:val="ListParagraph"/>
+        <w:numPr>
+          <w:ilvl w:val="0"/>
+          <w:numId w:val="26"/>
+        </w:numPr>
+        <w:spacing w:after="0"/>
+      </w:pPr>
+      <w:r>
+        <w:rPr>
+          <w:b/>
+        </w:rPr>
         <w:t xml:space="preserve">Setup </w:t>
       </w:r>
       <w:proofErr w:type="spellStart"/>
@@ -4401,7 +4595,7 @@
       <w:r>
         <w:t xml:space="preserve">article by Richard Bound. </w:t>
       </w:r>
-      <w:hyperlink r:id="rId21" w:history="1">
+      <w:hyperlink r:id="rId23" w:history="1">
         <w:r>
           <w:rPr>
             <w:rStyle w:val="Hyperlink"/>
@@ -4578,6 +4772,7 @@
       <w:r>
         <w:rPr>
           <w:b/>
+          <w:highlight w:val="red"/>
         </w:rPr>
         <w:t>/</w:t>
       </w:r>
@@ -4585,6 +4780,7 @@
       <w:r>
         <w:rPr>
           <w:b/>
+          <w:highlight w:val="red"/>
         </w:rPr>
         <w:t>usr</w:t>
       </w:r>
@@ -4592,6 +4788,7 @@
       <w:r>
         <w:rPr>
           <w:b/>
+          <w:highlight w:val="red"/>
         </w:rPr>
         <w:t>/lib/</w:t>
       </w:r>
@@ -4599,6 +4796,7 @@
       <w:r>
         <w:rPr>
           <w:b/>
+          <w:highlight w:val="red"/>
         </w:rPr>
         <w:t>jvm</w:t>
       </w:r>
@@ -4606,6 +4804,7 @@
       <w:r>
         <w:rPr>
           <w:b/>
+          <w:highlight w:val="red"/>
         </w:rPr>
         <w:t>/jdk-8-oracle-arm32-vfp-hflt/</w:t>
       </w:r>
@@ -4613,6 +4812,7 @@
       <w:r>
         <w:rPr>
           <w:b/>
+          <w:highlight w:val="red"/>
         </w:rPr>
         <w:t>jre</w:t>
       </w:r>
@@ -4660,6 +4860,7 @@
         <w:rPr>
           <w:noProof/>
         </w:rPr>
+        <w:lastRenderedPageBreak/>
         <mc:AlternateContent>
           <mc:Choice Requires="wpi">
             <w:drawing>
@@ -4678,7 +4879,7 @@
                 <wp:cNvGraphicFramePr/>
                 <a:graphic xmlns:a="http://schemas.openxmlformats.org/drawingml/2006/main">
                   <a:graphicData uri="http://schemas.microsoft.com/office/word/2010/wordprocessingInk">
-                    <w14:contentPart bwMode="auto" r:id="rId22">
+                    <w14:contentPart bwMode="auto" r:id="rId24">
                       <w14:nvContentPartPr>
                         <w14:cNvContentPartPr/>
                       </w14:nvContentPartPr>
@@ -4823,7 +5024,6 @@
         <w:rPr>
           <w:noProof/>
         </w:rPr>
-        <w:lastRenderedPageBreak/>
         <mc:AlternateContent>
           <mc:Choice Requires="wpi">
             <w:drawing>
@@ -4916,6 +5116,7 @@
         <w:rPr>
           <w:noProof/>
         </w:rPr>
+        <w:lastRenderedPageBreak/>
         <mc:AlternateContent>
           <mc:Choice Requires="wpi">
             <w:drawing>
@@ -5053,7 +5254,6 @@
         <w:rPr>
           <w:noProof/>
         </w:rPr>
-        <w:lastRenderedPageBreak/>
         <mc:AlternateContent>
           <mc:Choice Requires="wpi">
             <w:drawing>
@@ -5378,6 +5578,7 @@
         <w:rPr>
           <w:noProof/>
         </w:rPr>
+        <w:lastRenderedPageBreak/>
         <mc:AlternateContent>
           <mc:Choice Requires="wpi">
             <w:drawing>
@@ -5522,7 +5723,6 @@
         <w:rPr>
           <w:noProof/>
         </w:rPr>
-        <w:lastRenderedPageBreak/>
         <w:drawing>
           <wp:inline distT="0" distB="0" distL="0" distR="0" wp14:anchorId="41D6EA01" wp14:editId="71367C40">
             <wp:extent cx="2867025" cy="1250113"/>
@@ -5849,6 +6049,7 @@
         <w:ind w:left="1080"/>
       </w:pPr>
       <w:r>
+        <w:lastRenderedPageBreak/>
         <w:t>The solution is to select Sources</w:t>
       </w:r>
       <w:r>
@@ -5890,7 +6091,6 @@
         <w:rPr>
           <w:noProof/>
         </w:rPr>
-        <w:lastRenderedPageBreak/>
         <mc:AlternateContent>
           <mc:Choice Requires="wpi">
             <w:drawing>
@@ -6743,13 +6943,13 @@
         </w:rPr>
         <w:t xml:space="preserve"> </w:t>
       </w:r>
-      <w:commentRangeStart w:id="1"/>
-      <w:commentRangeEnd w:id="1"/>
+      <w:commentRangeStart w:id="0"/>
+      <w:commentRangeEnd w:id="0"/>
       <w:r>
         <w:rPr>
           <w:rStyle w:val="CommentReference"/>
         </w:rPr>
-        <w:commentReference w:id="1"/>
+        <w:commentReference w:id="0"/>
       </w:r>
       <w:r>
         <w:rPr>
@@ -6806,6 +7006,7 @@
         <w:ind w:left="1080"/>
       </w:pPr>
       <w:r>
+        <w:lastRenderedPageBreak/>
         <w:t xml:space="preserve">When you try to select the Remote </w:t>
       </w:r>
       <w:proofErr w:type="gramStart"/>
@@ -6827,7 +7028,6 @@
         <w:rPr>
           <w:noProof/>
         </w:rPr>
-        <w:lastRenderedPageBreak/>
         <w:drawing>
           <wp:inline distT="0" distB="0" distL="0" distR="0" wp14:anchorId="3277D051" wp14:editId="397F8AF1">
             <wp:extent cx="5648325" cy="1676400"/>
@@ -7503,6 +7703,7 @@
       <w:r>
         <w:rPr>
           <w:b/>
+          <w:highlight w:val="red"/>
         </w:rPr>
         <w:t>sudo</w:t>
       </w:r>
@@ -7510,6 +7711,7 @@
       <w:r>
         <w:rPr>
           <w:b/>
+          <w:highlight w:val="red"/>
         </w:rPr>
         <w:t xml:space="preserve"> </w:t>
       </w:r>
@@ -7517,6 +7719,7 @@
       <w:r>
         <w:rPr>
           <w:b/>
+          <w:highlight w:val="red"/>
         </w:rPr>
         <w:t>modprobe</w:t>
       </w:r>
@@ -7524,6 +7727,7 @@
       <w:r>
         <w:rPr>
           <w:b/>
+          <w:highlight w:val="red"/>
         </w:rPr>
         <w:t xml:space="preserve"> bcm2835-v4l2</w:t>
       </w:r>
@@ -7559,6 +7763,7 @@
         <w:ind w:left="1080"/>
         <w:rPr>
           <w:b/>
+          <w:highlight w:val="red"/>
         </w:rPr>
       </w:pPr>
       <w:r>
@@ -7570,6 +7775,7 @@
       <w:r>
         <w:rPr>
           <w:b/>
+          <w:highlight w:val="red"/>
         </w:rPr>
         <w:t>java -jar -</w:t>
       </w:r>
@@ -7578,6 +7784,7 @@
       <w:r>
         <w:rPr>
           <w:b/>
+          <w:highlight w:val="red"/>
         </w:rPr>
         <w:t>Djava.library.path</w:t>
       </w:r>
@@ -7586,6 +7793,7 @@
       <w:r>
         <w:rPr>
           <w:b/>
+          <w:highlight w:val="red"/>
         </w:rPr>
         <w:t>=/</w:t>
       </w:r>
@@ -7593,6 +7801,7 @@
       <w:r>
         <w:rPr>
           <w:b/>
+          <w:highlight w:val="red"/>
         </w:rPr>
         <w:t>usr</w:t>
       </w:r>
@@ -7600,9 +7809,857 @@
       <w:r>
         <w:rPr>
           <w:b/>
+          <w:highlight w:val="red"/>
         </w:rPr>
         <w:t>/local/share/OpenCV/java/ VisionPi.jar</w:t>
       </w:r>
+    </w:p>
+    <w:p>
+      <w:pPr>
+        <w:pStyle w:val="ListParagraph"/>
+        <w:spacing w:after="0"/>
+        <w:ind w:left="1080"/>
+      </w:pPr>
+      <w:r>
+        <w:t>or you can start the program from the pi/home directory by specifying the path with this command:</w:t>
+      </w:r>
+    </w:p>
+    <w:p>
+      <w:pPr>
+        <w:pStyle w:val="ListParagraph"/>
+        <w:spacing w:after="0"/>
+        <w:ind w:left="1080"/>
+        <w:rPr>
+          <w:b/>
+          <w:sz w:val="16"/>
+          <w:szCs w:val="16"/>
+          <w:highlight w:val="red"/>
+        </w:rPr>
+      </w:pPr>
+      <w:r>
+        <w:rPr>
+          <w:b/>
+          <w:sz w:val="16"/>
+          <w:szCs w:val="16"/>
+          <w:highlight w:val="red"/>
+        </w:rPr>
+        <w:t>java -jar -</w:t>
+      </w:r>
+      <w:proofErr w:type="spellStart"/>
+      <w:proofErr w:type="gramStart"/>
+      <w:r>
+        <w:rPr>
+          <w:b/>
+          <w:sz w:val="16"/>
+          <w:szCs w:val="16"/>
+          <w:highlight w:val="red"/>
+        </w:rPr>
+        <w:t>Djava.library.path</w:t>
+      </w:r>
+      <w:proofErr w:type="spellEnd"/>
+      <w:proofErr w:type="gramEnd"/>
+      <w:r>
+        <w:rPr>
+          <w:b/>
+          <w:sz w:val="16"/>
+          <w:szCs w:val="16"/>
+          <w:highlight w:val="red"/>
+        </w:rPr>
+        <w:t>=/</w:t>
+      </w:r>
+      <w:proofErr w:type="spellStart"/>
+      <w:r>
+        <w:rPr>
+          <w:b/>
+          <w:sz w:val="16"/>
+          <w:szCs w:val="16"/>
+          <w:highlight w:val="red"/>
+        </w:rPr>
+        <w:t>usr</w:t>
+      </w:r>
+      <w:proofErr w:type="spellEnd"/>
+      <w:r>
+        <w:rPr>
+          <w:b/>
+          <w:sz w:val="16"/>
+          <w:szCs w:val="16"/>
+          <w:highlight w:val="red"/>
+        </w:rPr>
+        <w:t>/local/share/OpenCV/java/ /home/pi/</w:t>
+      </w:r>
+      <w:proofErr w:type="spellStart"/>
+      <w:r>
+        <w:rPr>
+          <w:b/>
+          <w:sz w:val="16"/>
+          <w:szCs w:val="16"/>
+          <w:highlight w:val="red"/>
+        </w:rPr>
+        <w:t>NetBeansProjects</w:t>
+      </w:r>
+      <w:proofErr w:type="spellEnd"/>
+      <w:r>
+        <w:rPr>
+          <w:b/>
+          <w:sz w:val="16"/>
+          <w:szCs w:val="16"/>
+          <w:highlight w:val="red"/>
+        </w:rPr>
+        <w:t>/</w:t>
+      </w:r>
+      <w:proofErr w:type="spellStart"/>
+      <w:r>
+        <w:rPr>
+          <w:b/>
+          <w:sz w:val="16"/>
+          <w:szCs w:val="16"/>
+          <w:highlight w:val="red"/>
+        </w:rPr>
+        <w:t>VisionPi</w:t>
+      </w:r>
+      <w:proofErr w:type="spellEnd"/>
+      <w:r>
+        <w:rPr>
+          <w:b/>
+          <w:sz w:val="16"/>
+          <w:szCs w:val="16"/>
+          <w:highlight w:val="red"/>
+        </w:rPr>
+        <w:t>/</w:t>
+      </w:r>
+      <w:proofErr w:type="spellStart"/>
+      <w:r>
+        <w:rPr>
+          <w:b/>
+          <w:sz w:val="16"/>
+          <w:szCs w:val="16"/>
+          <w:highlight w:val="red"/>
+        </w:rPr>
+        <w:t>dist</w:t>
+      </w:r>
+      <w:proofErr w:type="spellEnd"/>
+      <w:r>
+        <w:rPr>
+          <w:b/>
+          <w:sz w:val="16"/>
+          <w:szCs w:val="16"/>
+          <w:highlight w:val="red"/>
+        </w:rPr>
+        <w:t>/VisionPi.jar</w:t>
+      </w:r>
+    </w:p>
+    <w:p>
+      <w:pPr>
+        <w:pStyle w:val="ListParagraph"/>
+        <w:spacing w:after="0"/>
+        <w:ind w:left="1080"/>
+        <w:rPr>
+          <w:b/>
+        </w:rPr>
+      </w:pPr>
+    </w:p>
+    <w:p>
+      <w:pPr>
+        <w:pStyle w:val="ListParagraph"/>
+        <w:spacing w:after="0"/>
+        <w:ind w:left="1080"/>
+        <w:rPr>
+          <w:i/>
+        </w:rPr>
+      </w:pPr>
+      <w:r>
+        <w:rPr>
+          <w:i/>
+        </w:rPr>
+        <w:t>Note</w:t>
+      </w:r>
+      <w:r>
+        <w:rPr>
+          <w:i/>
+        </w:rPr>
+        <w:t xml:space="preserve"> - </w:t>
+      </w:r>
+      <w:r>
+        <w:rPr>
+          <w:i/>
+        </w:rPr>
+        <w:t xml:space="preserve">To start </w:t>
+      </w:r>
+      <w:r>
+        <w:rPr>
+          <w:i/>
+        </w:rPr>
+        <w:t xml:space="preserve">the program </w:t>
+      </w:r>
+      <w:r>
+        <w:rPr>
+          <w:i/>
+        </w:rPr>
+        <w:t>on boot</w:t>
+      </w:r>
+      <w:r>
+        <w:rPr>
+          <w:i/>
+        </w:rPr>
+        <w:t>:</w:t>
+      </w:r>
+      <w:r>
+        <w:rPr>
+          <w:i/>
+        </w:rPr>
+        <w:t xml:space="preserve"> </w:t>
+      </w:r>
+    </w:p>
+    <w:p>
+      <w:pPr>
+        <w:pStyle w:val="ListParagraph"/>
+        <w:numPr>
+          <w:ilvl w:val="0"/>
+          <w:numId w:val="45"/>
+        </w:numPr>
+        <w:spacing w:after="0"/>
+      </w:pPr>
+      <w:r>
+        <w:t xml:space="preserve">disable the </w:t>
+      </w:r>
+      <w:r>
+        <w:t xml:space="preserve">GUI in your program with </w:t>
+      </w:r>
+      <w:r>
+        <w:t>ENABLE_GUI = false;</w:t>
+      </w:r>
+      <w:r>
+        <w:t xml:space="preserve"> </w:t>
+      </w:r>
+      <w:r>
+        <w:t>The program will exit during the boot if the GUI is enabled.</w:t>
+      </w:r>
+    </w:p>
+    <w:p>
+      <w:pPr>
+        <w:pStyle w:val="ListParagraph"/>
+        <w:numPr>
+          <w:ilvl w:val="0"/>
+          <w:numId w:val="45"/>
+        </w:numPr>
+        <w:spacing w:after="0"/>
+      </w:pPr>
+      <w:r>
+        <w:t xml:space="preserve">Open the </w:t>
+      </w:r>
+      <w:proofErr w:type="spellStart"/>
+      <w:r>
+        <w:t>nano</w:t>
+      </w:r>
+      <w:proofErr w:type="spellEnd"/>
+      <w:r>
+        <w:t xml:space="preserve"> editor with:</w:t>
+      </w:r>
+    </w:p>
+    <w:p>
+      <w:pPr>
+        <w:pStyle w:val="ListParagraph"/>
+        <w:spacing w:after="0"/>
+        <w:ind w:left="1080"/>
+      </w:pPr>
+      <w:r>
+        <w:tab/>
+      </w:r>
+      <w:r>
+        <w:tab/>
+      </w:r>
+      <w:proofErr w:type="spellStart"/>
+      <w:r>
+        <w:t>sudo</w:t>
+      </w:r>
+      <w:proofErr w:type="spellEnd"/>
+      <w:r>
+        <w:t xml:space="preserve"> </w:t>
+      </w:r>
+      <w:proofErr w:type="spellStart"/>
+      <w:r>
+        <w:t>nano</w:t>
+      </w:r>
+      <w:proofErr w:type="spellEnd"/>
+      <w:r>
+        <w:t xml:space="preserve"> /</w:t>
+      </w:r>
+      <w:proofErr w:type="spellStart"/>
+      <w:r>
+        <w:t>etc</w:t>
+      </w:r>
+      <w:proofErr w:type="spellEnd"/>
+      <w:r>
+        <w:t>/</w:t>
+      </w:r>
+      <w:proofErr w:type="spellStart"/>
+      <w:r>
+        <w:t>rc.local</w:t>
+      </w:r>
+      <w:proofErr w:type="spellEnd"/>
+    </w:p>
+    <w:p>
+      <w:pPr>
+        <w:pStyle w:val="ListParagraph"/>
+        <w:numPr>
+          <w:ilvl w:val="0"/>
+          <w:numId w:val="46"/>
+        </w:numPr>
+        <w:spacing w:after="0"/>
+      </w:pPr>
+      <w:r>
+        <w:lastRenderedPageBreak/>
+        <w:t>a</w:t>
+      </w:r>
+      <w:r>
+        <w:t xml:space="preserve">dd </w:t>
+      </w:r>
+      <w:r>
+        <w:t>these lines</w:t>
+      </w:r>
+      <w:r>
+        <w:t xml:space="preserve"> </w:t>
+      </w:r>
+      <w:r>
+        <w:t>near</w:t>
+      </w:r>
+      <w:r>
+        <w:t xml:space="preserve"> the bottom </w:t>
+      </w:r>
+      <w:r>
+        <w:t xml:space="preserve">(just before exit 0) </w:t>
+      </w:r>
+      <w:r>
+        <w:t xml:space="preserve">of the </w:t>
+      </w:r>
+      <w:proofErr w:type="spellStart"/>
+      <w:proofErr w:type="gramStart"/>
+      <w:r>
+        <w:t>rc.local</w:t>
+      </w:r>
+      <w:proofErr w:type="spellEnd"/>
+      <w:proofErr w:type="gramEnd"/>
+      <w:r>
+        <w:t xml:space="preserve"> file to </w:t>
+      </w:r>
+      <w:r>
+        <w:t>load the camera driver and start the program</w:t>
+      </w:r>
+      <w:r>
+        <w:t xml:space="preserve"> </w:t>
+      </w:r>
+      <w:r>
+        <w:t>on boot</w:t>
+      </w:r>
+      <w:r>
+        <w:t>:</w:t>
+      </w:r>
+    </w:p>
+    <w:p>
+      <w:pPr>
+        <w:pStyle w:val="ListParagraph"/>
+        <w:spacing w:after="0"/>
+        <w:ind w:left="1080"/>
+        <w:rPr>
+          <w:b/>
+          <w:sz w:val="16"/>
+          <w:szCs w:val="16"/>
+        </w:rPr>
+      </w:pPr>
+      <w:r>
+        <w:rPr>
+          <w:b/>
+          <w:sz w:val="16"/>
+          <w:szCs w:val="16"/>
+        </w:rPr>
+        <w:tab/>
+      </w:r>
+      <w:proofErr w:type="spellStart"/>
+      <w:r>
+        <w:rPr>
+          <w:b/>
+          <w:sz w:val="16"/>
+          <w:szCs w:val="16"/>
+        </w:rPr>
+        <w:t>modprobe</w:t>
+      </w:r>
+      <w:proofErr w:type="spellEnd"/>
+      <w:r>
+        <w:rPr>
+          <w:b/>
+          <w:sz w:val="16"/>
+          <w:szCs w:val="16"/>
+        </w:rPr>
+        <w:t xml:space="preserve"> bcm2835-v4l2</w:t>
+      </w:r>
+      <w:r>
+        <w:rPr>
+          <w:b/>
+          <w:sz w:val="16"/>
+          <w:szCs w:val="16"/>
+        </w:rPr>
+        <w:t xml:space="preserve">  </w:t>
+      </w:r>
+    </w:p>
+    <w:p>
+      <w:pPr>
+        <w:pStyle w:val="ListParagraph"/>
+        <w:spacing w:after="0"/>
+        <w:ind w:left="1080"/>
+        <w:rPr>
+          <w:b/>
+          <w:sz w:val="16"/>
+          <w:szCs w:val="16"/>
+        </w:rPr>
+      </w:pPr>
+      <w:r>
+        <w:rPr>
+          <w:b/>
+          <w:sz w:val="16"/>
+          <w:szCs w:val="16"/>
+        </w:rPr>
+        <w:tab/>
+      </w:r>
+      <w:r>
+        <w:rPr>
+          <w:b/>
+          <w:sz w:val="16"/>
+          <w:szCs w:val="16"/>
+        </w:rPr>
+        <w:t>java -jar -</w:t>
+      </w:r>
+      <w:proofErr w:type="spellStart"/>
+      <w:proofErr w:type="gramStart"/>
+      <w:r>
+        <w:rPr>
+          <w:b/>
+          <w:sz w:val="16"/>
+          <w:szCs w:val="16"/>
+        </w:rPr>
+        <w:t>Djava.library.path</w:t>
+      </w:r>
+      <w:proofErr w:type="spellEnd"/>
+      <w:proofErr w:type="gramEnd"/>
+      <w:r>
+        <w:rPr>
+          <w:b/>
+          <w:sz w:val="16"/>
+          <w:szCs w:val="16"/>
+        </w:rPr>
+        <w:t>=/</w:t>
+      </w:r>
+      <w:proofErr w:type="spellStart"/>
+      <w:r>
+        <w:rPr>
+          <w:b/>
+          <w:sz w:val="16"/>
+          <w:szCs w:val="16"/>
+        </w:rPr>
+        <w:t>usr</w:t>
+      </w:r>
+      <w:proofErr w:type="spellEnd"/>
+      <w:r>
+        <w:rPr>
+          <w:b/>
+          <w:sz w:val="16"/>
+          <w:szCs w:val="16"/>
+        </w:rPr>
+        <w:t>/local/share/OpenCV/java/ /home/pi/</w:t>
+      </w:r>
+      <w:proofErr w:type="spellStart"/>
+      <w:r>
+        <w:rPr>
+          <w:b/>
+          <w:sz w:val="16"/>
+          <w:szCs w:val="16"/>
+        </w:rPr>
+        <w:t>NetBeansProjects</w:t>
+      </w:r>
+      <w:proofErr w:type="spellEnd"/>
+      <w:r>
+        <w:rPr>
+          <w:b/>
+          <w:sz w:val="16"/>
+          <w:szCs w:val="16"/>
+        </w:rPr>
+        <w:t>/</w:t>
+      </w:r>
+      <w:proofErr w:type="spellStart"/>
+      <w:r>
+        <w:rPr>
+          <w:b/>
+          <w:sz w:val="16"/>
+          <w:szCs w:val="16"/>
+        </w:rPr>
+        <w:t>VisionPi</w:t>
+      </w:r>
+      <w:proofErr w:type="spellEnd"/>
+      <w:r>
+        <w:rPr>
+          <w:b/>
+          <w:sz w:val="16"/>
+          <w:szCs w:val="16"/>
+        </w:rPr>
+        <w:t>/</w:t>
+      </w:r>
+      <w:proofErr w:type="spellStart"/>
+      <w:r>
+        <w:rPr>
+          <w:b/>
+          <w:sz w:val="16"/>
+          <w:szCs w:val="16"/>
+        </w:rPr>
+        <w:t>dist</w:t>
+      </w:r>
+      <w:proofErr w:type="spellEnd"/>
+      <w:r>
+        <w:rPr>
+          <w:b/>
+          <w:sz w:val="16"/>
+          <w:szCs w:val="16"/>
+        </w:rPr>
+        <w:t>/VisionPi.jar</w:t>
+      </w:r>
+    </w:p>
+    <w:p>
+      <w:pPr>
+        <w:pStyle w:val="ListParagraph"/>
+        <w:spacing w:after="0"/>
+        <w:ind w:left="1080"/>
+        <w:rPr>
+          <w:i/>
+        </w:rPr>
+      </w:pPr>
+      <w:r>
+        <w:rPr>
+          <w:i/>
+        </w:rPr>
+        <w:t>Note</w:t>
+      </w:r>
+      <w:r>
+        <w:rPr>
+          <w:i/>
+        </w:rPr>
+        <w:t xml:space="preserve"> - </w:t>
+      </w:r>
+      <w:r>
+        <w:rPr>
+          <w:i/>
+        </w:rPr>
+        <w:t xml:space="preserve">To </w:t>
+      </w:r>
+      <w:r>
+        <w:rPr>
+          <w:i/>
+        </w:rPr>
+        <w:t xml:space="preserve">stop </w:t>
+      </w:r>
+      <w:r>
+        <w:rPr>
+          <w:i/>
+        </w:rPr>
+        <w:t xml:space="preserve">the program </w:t>
+      </w:r>
+      <w:r>
+        <w:rPr>
+          <w:i/>
+        </w:rPr>
+        <w:t>that was loaded on</w:t>
+      </w:r>
+      <w:r>
+        <w:rPr>
+          <w:i/>
+        </w:rPr>
+        <w:t xml:space="preserve"> boot</w:t>
+      </w:r>
+      <w:r>
+        <w:rPr>
+          <w:i/>
+        </w:rPr>
+        <w:t>:</w:t>
+      </w:r>
+      <w:r>
+        <w:rPr>
+          <w:i/>
+        </w:rPr>
+        <w:t xml:space="preserve"> </w:t>
+      </w:r>
+    </w:p>
+    <w:p>
+      <w:pPr>
+        <w:pStyle w:val="ListParagraph"/>
+        <w:numPr>
+          <w:ilvl w:val="0"/>
+          <w:numId w:val="45"/>
+        </w:numPr>
+        <w:spacing w:after="0"/>
+      </w:pPr>
+      <w:r>
+        <w:t xml:space="preserve">One way is to comment out the lines you added to </w:t>
+      </w:r>
+      <w:proofErr w:type="spellStart"/>
+      <w:proofErr w:type="gramStart"/>
+      <w:r>
+        <w:t>rc.local</w:t>
+      </w:r>
+      <w:proofErr w:type="spellEnd"/>
+      <w:proofErr w:type="gramEnd"/>
+      <w:r>
+        <w:t xml:space="preserve"> and reboot.</w:t>
+      </w:r>
+    </w:p>
+    <w:p>
+      <w:pPr>
+        <w:pStyle w:val="ListParagraph"/>
+        <w:numPr>
+          <w:ilvl w:val="0"/>
+          <w:numId w:val="45"/>
+        </w:numPr>
+        <w:spacing w:after="0"/>
+      </w:pPr>
+      <w:r>
+        <w:t>Another way is to kill the process</w:t>
+      </w:r>
+      <w:r>
+        <w:t xml:space="preserve"> from the putty session. The </w:t>
+      </w:r>
+      <w:proofErr w:type="spellStart"/>
+      <w:r>
+        <w:t>ps</w:t>
+      </w:r>
+      <w:proofErr w:type="spellEnd"/>
+      <w:r>
+        <w:t xml:space="preserve"> command will list the running processes</w:t>
+      </w:r>
+    </w:p>
+    <w:p>
+      <w:pPr>
+        <w:spacing w:after="0"/>
+        <w:ind w:left="2160"/>
+        <w:rPr>
+          <w:b/>
+        </w:rPr>
+      </w:pPr>
+      <w:proofErr w:type="spellStart"/>
+      <w:r>
+        <w:rPr>
+          <w:b/>
+        </w:rPr>
+        <w:t>ps</w:t>
+      </w:r>
+      <w:proofErr w:type="spellEnd"/>
+      <w:r>
+        <w:rPr>
+          <w:b/>
+        </w:rPr>
+        <w:t xml:space="preserve"> -x -a</w:t>
+      </w:r>
+    </w:p>
+    <w:p>
+      <w:pPr>
+        <w:pStyle w:val="ListParagraph"/>
+        <w:numPr>
+          <w:ilvl w:val="0"/>
+          <w:numId w:val="47"/>
+        </w:numPr>
+        <w:spacing w:after="0"/>
+      </w:pPr>
+      <w:r>
+        <w:t xml:space="preserve">Scroll down to the process for your program. If will look </w:t>
+      </w:r>
+      <w:proofErr w:type="gramStart"/>
+      <w:r>
+        <w:t>similar to</w:t>
+      </w:r>
+      <w:proofErr w:type="gramEnd"/>
+      <w:r>
+        <w:t xml:space="preserve"> this:</w:t>
+      </w:r>
+    </w:p>
+    <w:p>
+      <w:pPr>
+        <w:pStyle w:val="ListParagraph"/>
+        <w:spacing w:after="0"/>
+        <w:rPr>
+          <w:sz w:val="16"/>
+          <w:szCs w:val="16"/>
+        </w:rPr>
+      </w:pPr>
+      <w:proofErr w:type="gramStart"/>
+      <w:r>
+        <w:rPr>
+          <w:sz w:val="16"/>
+          <w:szCs w:val="16"/>
+        </w:rPr>
+        <w:t>424 ?</w:t>
+      </w:r>
+      <w:proofErr w:type="gramEnd"/>
+      <w:r>
+        <w:rPr>
+          <w:sz w:val="16"/>
+          <w:szCs w:val="16"/>
+        </w:rPr>
+        <w:t xml:space="preserve">   </w:t>
+      </w:r>
+      <w:proofErr w:type="spellStart"/>
+      <w:proofErr w:type="gramStart"/>
+      <w:r>
+        <w:rPr>
+          <w:sz w:val="16"/>
+          <w:szCs w:val="16"/>
+        </w:rPr>
+        <w:t>Sl</w:t>
+      </w:r>
+      <w:proofErr w:type="spellEnd"/>
+      <w:r>
+        <w:rPr>
+          <w:sz w:val="16"/>
+          <w:szCs w:val="16"/>
+        </w:rPr>
+        <w:t xml:space="preserve">  17:38</w:t>
+      </w:r>
+      <w:proofErr w:type="gramEnd"/>
+      <w:r>
+        <w:rPr>
+          <w:sz w:val="16"/>
+          <w:szCs w:val="16"/>
+        </w:rPr>
+        <w:t xml:space="preserve"> java -jar -</w:t>
+      </w:r>
+      <w:proofErr w:type="spellStart"/>
+      <w:r>
+        <w:rPr>
+          <w:sz w:val="16"/>
+          <w:szCs w:val="16"/>
+        </w:rPr>
+        <w:t>Djava.library.path</w:t>
+      </w:r>
+      <w:proofErr w:type="spellEnd"/>
+      <w:r>
+        <w:rPr>
+          <w:sz w:val="16"/>
+          <w:szCs w:val="16"/>
+        </w:rPr>
+        <w:t>=/</w:t>
+      </w:r>
+      <w:proofErr w:type="spellStart"/>
+      <w:r>
+        <w:rPr>
+          <w:sz w:val="16"/>
+          <w:szCs w:val="16"/>
+        </w:rPr>
+        <w:t>usr</w:t>
+      </w:r>
+      <w:proofErr w:type="spellEnd"/>
+      <w:r>
+        <w:rPr>
+          <w:sz w:val="16"/>
+          <w:szCs w:val="16"/>
+        </w:rPr>
+        <w:t>/local/share/OpenCV/java/ /home/pi/</w:t>
+      </w:r>
+      <w:proofErr w:type="spellStart"/>
+      <w:r>
+        <w:rPr>
+          <w:sz w:val="16"/>
+          <w:szCs w:val="16"/>
+        </w:rPr>
+        <w:t>NetBeansProjects</w:t>
+      </w:r>
+      <w:proofErr w:type="spellEnd"/>
+      <w:r>
+        <w:rPr>
+          <w:sz w:val="16"/>
+          <w:szCs w:val="16"/>
+        </w:rPr>
+        <w:t>/</w:t>
+      </w:r>
+      <w:proofErr w:type="spellStart"/>
+      <w:r>
+        <w:rPr>
+          <w:sz w:val="16"/>
+          <w:szCs w:val="16"/>
+        </w:rPr>
+        <w:t>VisionPi</w:t>
+      </w:r>
+      <w:proofErr w:type="spellEnd"/>
+      <w:r>
+        <w:rPr>
+          <w:sz w:val="16"/>
+          <w:szCs w:val="16"/>
+        </w:rPr>
+        <w:t>/</w:t>
+      </w:r>
+      <w:proofErr w:type="spellStart"/>
+      <w:r>
+        <w:rPr>
+          <w:sz w:val="16"/>
+          <w:szCs w:val="16"/>
+        </w:rPr>
+        <w:t>dist</w:t>
+      </w:r>
+      <w:proofErr w:type="spellEnd"/>
+      <w:r>
+        <w:rPr>
+          <w:sz w:val="16"/>
+          <w:szCs w:val="16"/>
+        </w:rPr>
+        <w:t>/VisionPi.jar</w:t>
+      </w:r>
+    </w:p>
+    <w:p>
+      <w:pPr>
+        <w:pStyle w:val="ListParagraph"/>
+        <w:numPr>
+          <w:ilvl w:val="0"/>
+          <w:numId w:val="47"/>
+        </w:numPr>
+        <w:spacing w:after="0"/>
+      </w:pPr>
+      <w:r>
+        <w:t xml:space="preserve">Note the process number that is shown. In this case 424. Kill the process </w:t>
+      </w:r>
+    </w:p>
+    <w:p>
+      <w:pPr>
+        <w:spacing w:after="0"/>
+        <w:ind w:left="2160"/>
+        <w:rPr>
+          <w:b/>
+        </w:rPr>
+      </w:pPr>
+      <w:proofErr w:type="spellStart"/>
+      <w:r>
+        <w:rPr>
+          <w:b/>
+        </w:rPr>
+        <w:t>sudo</w:t>
+      </w:r>
+      <w:proofErr w:type="spellEnd"/>
+      <w:r>
+        <w:rPr>
+          <w:b/>
+        </w:rPr>
+        <w:t xml:space="preserve"> </w:t>
+      </w:r>
+      <w:r>
+        <w:rPr>
+          <w:b/>
+        </w:rPr>
+        <w:t>kill -9 424</w:t>
+      </w:r>
+    </w:p>
+    <w:p>
+      <w:pPr>
+        <w:pStyle w:val="ListParagraph"/>
+        <w:spacing w:after="0"/>
+        <w:ind w:left="1080"/>
+        <w:rPr>
+          <w:b/>
+          <w:sz w:val="16"/>
+          <w:szCs w:val="16"/>
+        </w:rPr>
+      </w:pPr>
     </w:p>
     <w:p>
       <w:pPr>
@@ -7641,11 +8698,18 @@
         <w:rPr>
           <w:noProof/>
         </w:rPr>
-        <w:lastRenderedPageBreak/>
         <w:drawing>
-          <wp:inline distT="0" distB="0" distL="0" distR="0" wp14:anchorId="69E31DF3" wp14:editId="1CB373F9">
+          <wp:anchor distT="0" distB="0" distL="114300" distR="114300" simplePos="0" relativeHeight="251782144" behindDoc="0" locked="0" layoutInCell="1" allowOverlap="1" wp14:anchorId="69E31DF3" wp14:editId="7C509A09">
+            <wp:simplePos x="914400" y="2995127"/>
+            <wp:positionH relativeFrom="column">
+              <wp:align>left</wp:align>
+            </wp:positionH>
+            <wp:positionV relativeFrom="paragraph">
+              <wp:align>top</wp:align>
+            </wp:positionV>
             <wp:extent cx="1952625" cy="3574955"/>
             <wp:effectExtent l="0" t="0" r="0" b="6985"/>
+            <wp:wrapSquare wrapText="bothSides"/>
             <wp:docPr id="255" name="Picture 255"/>
             <wp:cNvGraphicFramePr>
               <a:graphicFrameLocks xmlns:a="http://schemas.openxmlformats.org/drawingml/2006/main" noChangeAspect="1"/>
@@ -7658,7 +8722,13 @@
                     <pic:cNvPicPr/>
                   </pic:nvPicPr>
                   <pic:blipFill>
-                    <a:blip r:embed="rId118"/>
+                    <a:blip r:embed="rId118">
+                      <a:extLst>
+                        <a:ext uri="{28A0092B-C50C-407E-A947-70E740481C1C}">
+                          <a14:useLocalDpi xmlns:a14="http://schemas.microsoft.com/office/drawing/2010/main" val="0"/>
+                        </a:ext>
+                      </a:extLst>
+                    </a:blip>
                     <a:stretch>
                       <a:fillRect/>
                     </a:stretch>
@@ -7666,7 +8736,7 @@
                   <pic:spPr>
                     <a:xfrm>
                       <a:off x="0" y="0"/>
-                      <a:ext cx="1968665" cy="3604322"/>
+                      <a:ext cx="1952625" cy="3574955"/>
                     </a:xfrm>
                     <a:prstGeom prst="rect">
                       <a:avLst/>
@@ -7675,8 +8745,28 @@
                 </pic:pic>
               </a:graphicData>
             </a:graphic>
-          </wp:inline>
+          </wp:anchor>
         </w:drawing>
+      </w:r>
+    </w:p>
+    <w:p/>
+    <w:p>
+      <w:pPr>
+        <w:spacing w:after="0"/>
+      </w:pPr>
+    </w:p>
+    <w:p>
+      <w:pPr>
+        <w:spacing w:after="0"/>
+      </w:pPr>
+    </w:p>
+    <w:p>
+      <w:pPr>
+        <w:spacing w:after="0"/>
+        <w:ind w:firstLine="720"/>
+      </w:pPr>
+      <w:r>
+        <w:br w:type="textWrapping" w:clear="all"/>
       </w:r>
     </w:p>
     <w:p>
@@ -7847,9 +8937,8 @@
           <w:szCs w:val="23"/>
           <w:shd w:val="clear" w:color="auto" w:fill="FFFFFF"/>
         </w:rPr>
-        <w:t xml:space="preserve">. Note the 1.2 snapshot version works </w:t>
-      </w:r>
-      <w:proofErr w:type="spellStart"/>
+        <w:t>. Note the 1.2 snapshot version works wit</w:t>
+      </w:r>
       <w:r>
         <w:rPr>
           <w:rFonts w:ascii="Arial" w:hAnsi="Arial" w:cs="Arial"/>
@@ -7858,9 +8947,8 @@
           <w:szCs w:val="23"/>
           <w:shd w:val="clear" w:color="auto" w:fill="FFFFFF"/>
         </w:rPr>
-        <w:t>wit</w:t>
-      </w:r>
-      <w:proofErr w:type="spellEnd"/>
+        <w:t>h</w:t>
+      </w:r>
       <w:r>
         <w:rPr>
           <w:rFonts w:ascii="Arial" w:hAnsi="Arial" w:cs="Arial"/>
@@ -7891,29 +8979,7 @@
           <w:szCs w:val="23"/>
           <w:shd w:val="clear" w:color="auto" w:fill="FFFFFF"/>
         </w:rPr>
-        <w:t xml:space="preserve"> 1.1 gives an error at runtime that the processor is incorrect so </w:t>
-      </w:r>
-      <w:proofErr w:type="spellStart"/>
-      <w:r>
-        <w:rPr>
-          <w:rFonts w:ascii="Arial" w:hAnsi="Arial" w:cs="Arial"/>
-          <w:color w:val="333333"/>
-          <w:sz w:val="23"/>
-          <w:szCs w:val="23"/>
-          <w:shd w:val="clear" w:color="auto" w:fill="FFFFFF"/>
-        </w:rPr>
-        <w:t>manke</w:t>
-      </w:r>
-      <w:proofErr w:type="spellEnd"/>
-      <w:r>
-        <w:rPr>
-          <w:rFonts w:ascii="Arial" w:hAnsi="Arial" w:cs="Arial"/>
-          <w:color w:val="333333"/>
-          <w:sz w:val="23"/>
-          <w:szCs w:val="23"/>
-          <w:shd w:val="clear" w:color="auto" w:fill="FFFFFF"/>
-        </w:rPr>
-        <w:t xml:space="preserve"> sure you use 1.2.</w:t>
+        <w:t xml:space="preserve"> 1.1 gives an error at runtime that the processor is incorrect so make sure you use 1.2.</w:t>
       </w:r>
     </w:p>
     <w:p>
@@ -8394,7 +9460,6 @@
           <w:sz w:val="20"/>
           <w:szCs w:val="20"/>
         </w:rPr>
-        <w:lastRenderedPageBreak/>
         <w:t xml:space="preserve">import </w:t>
       </w:r>
       <w:proofErr w:type="gramStart"/>
@@ -8878,6 +9943,7 @@
         <w:spacing w:after="0"/>
       </w:pPr>
       <w:r>
+        <w:lastRenderedPageBreak/>
         <w:t>If you would like to t</w:t>
       </w:r>
       <w:r>
@@ -9227,7 +10293,6 @@
         <w:rPr>
           <w:noProof/>
         </w:rPr>
-        <w:lastRenderedPageBreak/>
         <mc:AlternateContent>
           <mc:Choice Requires="wpi">
             <w:drawing>
@@ -11041,7 +12106,7 @@
           <w:szCs w:val="20"/>
         </w:rPr>
       </w:pPr>
-      <w:bookmarkStart w:id="2" w:name="_Hlk529679303"/>
+      <w:bookmarkStart w:id="1" w:name="_Hlk529679303"/>
       <w:proofErr w:type="spellStart"/>
       <w:r>
         <w:rPr>
@@ -11060,7 +12125,7 @@
         </w:rPr>
         <w:t xml:space="preserve"> shutdown now</w:t>
       </w:r>
-      <w:bookmarkEnd w:id="2"/>
+      <w:bookmarkEnd w:id="1"/>
     </w:p>
     <w:p>
       <w:pPr>
@@ -12183,7 +13248,7 @@
           <w:szCs w:val="20"/>
         </w:rPr>
       </w:pPr>
-      <w:bookmarkStart w:id="3" w:name="_Hlk529681453"/>
+      <w:bookmarkStart w:id="2" w:name="_Hlk529681453"/>
       <w:r>
         <w:rPr>
           <w:sz w:val="20"/>
@@ -12198,7 +13263,7 @@
         </w:rPr>
         <w:t xml:space="preserve"> </w:t>
       </w:r>
-      <w:bookmarkEnd w:id="3"/>
+      <w:bookmarkEnd w:id="2"/>
       <w:r>
         <w:rPr>
           <w:sz w:val="20"/>
@@ -12526,7 +13591,7 @@
         </w:rPr>
         <w:t>Verify path is:</w:t>
       </w:r>
-      <w:bookmarkStart w:id="4" w:name="_Hlk529678890"/>
+      <w:bookmarkStart w:id="3" w:name="_Hlk529678890"/>
       <w:r>
         <w:rPr>
           <w:sz w:val="20"/>
@@ -12573,7 +13638,7 @@
         </w:rPr>
         <w:t>/jdk-8-oracle-arm32-vfp-hflt</w:t>
       </w:r>
-      <w:bookmarkEnd w:id="4"/>
+      <w:bookmarkEnd w:id="3"/>
     </w:p>
     <w:p>
       <w:pPr>
@@ -16632,6 +17697,47 @@
           <w:sz w:val="28"/>
           <w:szCs w:val="28"/>
         </w:rPr>
+        <w:t xml:space="preserve">For a new card, </w:t>
+      </w:r>
+      <w:r>
+        <w:rPr>
+          <w:sz w:val="28"/>
+          <w:szCs w:val="28"/>
+        </w:rPr>
+        <w:t xml:space="preserve">you may have to </w:t>
+      </w:r>
+      <w:r>
+        <w:rPr>
+          <w:sz w:val="28"/>
+          <w:szCs w:val="28"/>
+        </w:rPr>
+        <w:t>format the card using SD Card Formatter (Step 5 below)</w:t>
+      </w:r>
+      <w:r>
+        <w:rPr>
+          <w:sz w:val="28"/>
+          <w:szCs w:val="28"/>
+        </w:rPr>
+        <w:t xml:space="preserve">. </w:t>
+      </w:r>
+    </w:p>
+    <w:p>
+      <w:pPr>
+        <w:pStyle w:val="ListParagraph"/>
+        <w:numPr>
+          <w:ilvl w:val="1"/>
+          <w:numId w:val="24"/>
+        </w:numPr>
+        <w:rPr>
+          <w:sz w:val="28"/>
+          <w:szCs w:val="28"/>
+        </w:rPr>
+      </w:pPr>
+      <w:r>
+        <w:rPr>
+          <w:sz w:val="28"/>
+          <w:szCs w:val="28"/>
+        </w:rPr>
         <w:t>Follow the RPI Close Setup found here</w:t>
       </w:r>
       <w:r>
@@ -16946,6 +18052,69 @@
         </w:numPr>
       </w:pPr>
       <w:r>
+        <w:t>If you see a message “</w:t>
+      </w:r>
+      <w:r>
+        <w:t>Do you want to unmount /media/pi/3464-3134?  (yes/no):</w:t>
+      </w:r>
+      <w:r>
+        <w:t>”</w:t>
+      </w:r>
+    </w:p>
+    <w:p>
+      <w:pPr>
+        <w:pStyle w:val="ListParagraph"/>
+        <w:ind w:left="1080"/>
+      </w:pPr>
+      <w:r>
+        <w:tab/>
+      </w:r>
+      <w:r>
+        <w:t xml:space="preserve">Answer </w:t>
+      </w:r>
+      <w:r>
+        <w:t>yes</w:t>
+      </w:r>
+      <w:r>
+        <w:t xml:space="preserve"> then enter</w:t>
+      </w:r>
+    </w:p>
+    <w:p>
+      <w:pPr>
+        <w:pStyle w:val="ListParagraph"/>
+        <w:ind w:left="1080"/>
+      </w:pPr>
+      <w:r>
+        <w:t xml:space="preserve">Initialize and clone to the destination disk </w:t>
+      </w:r>
+      <w:proofErr w:type="spellStart"/>
+      <w:r>
+        <w:t>sda</w:t>
+      </w:r>
+      <w:proofErr w:type="spellEnd"/>
+      <w:r>
+        <w:t>?  (yes/no):</w:t>
+      </w:r>
+    </w:p>
+    <w:p>
+      <w:pPr>
+        <w:pStyle w:val="ListParagraph"/>
+        <w:ind w:left="1080"/>
+      </w:pPr>
+      <w:r>
+        <w:tab/>
+        <w:t>Answer yes then enter</w:t>
+      </w:r>
+    </w:p>
+    <w:p>
+      <w:pPr>
+        <w:pStyle w:val="ListParagraph"/>
+        <w:numPr>
+          <w:ilvl w:val="1"/>
+          <w:numId w:val="24"/>
+        </w:numPr>
+      </w:pPr>
+      <w:r>
         <w:rPr>
           <w:sz w:val="28"/>
           <w:szCs w:val="28"/>
@@ -17108,7 +18277,7 @@
           <w:sz w:val="20"/>
           <w:szCs w:val="20"/>
         </w:rPr>
-        <w:t>3</w:t>
+        <w:t>2</w:t>
       </w:r>
       <w:r>
         <w:rPr>
@@ -17126,24 +18295,43 @@
           <w:sz w:val="20"/>
           <w:szCs w:val="20"/>
         </w:rPr>
-        <w:t xml:space="preserve"> (Screen may appear frozen for most of the 30 minutes. The green SD activity light will be flashing rapidly. </w:t>
-      </w:r>
-    </w:p>
-    <w:p>
-      <w:pPr>
-        <w:pStyle w:val="ListParagraph"/>
-        <w:ind w:firstLine="360"/>
+        <w:t xml:space="preserve"> (Screen may appear frozen for most of the </w:t>
+      </w:r>
+      <w:r>
         <w:rPr>
           <w:rFonts w:ascii="Consolas" w:eastAsia="Times New Roman" w:hAnsi="Consolas" w:cs="Consolas"/>
           <w:color w:val="24292E"/>
           <w:sz w:val="20"/>
           <w:szCs w:val="20"/>
         </w:rPr>
+        <w:t>2</w:t>
+      </w:r>
+      <w:r>
+        <w:rPr>
+          <w:rFonts w:ascii="Consolas" w:eastAsia="Times New Roman" w:hAnsi="Consolas" w:cs="Consolas"/>
+          <w:color w:val="24292E"/>
+          <w:sz w:val="20"/>
+          <w:szCs w:val="20"/>
+        </w:rPr>
+        <w:t xml:space="preserve">0 minutes. The green SD activity light will be flashing rapidly. </w:t>
+      </w:r>
+    </w:p>
+    <w:p>
+      <w:pPr>
+        <w:pStyle w:val="ListParagraph"/>
+        <w:ind w:firstLine="360"/>
+        <w:rPr>
+          <w:rFonts w:ascii="Consolas" w:eastAsia="Times New Roman" w:hAnsi="Consolas" w:cs="Consolas"/>
+          <w:color w:val="24292E"/>
+          <w:sz w:val="20"/>
+          <w:szCs w:val="20"/>
+        </w:rPr>
       </w:pPr>
       <w:r>
         <w:rPr>
           <w:noProof/>
         </w:rPr>
+        <w:lastRenderedPageBreak/>
         <mc:AlternateContent>
           <mc:Choice Requires="wpi">
             <w:drawing>
@@ -17620,6 +18808,70 @@
     <w:p>
       <w:pPr>
         <w:pStyle w:val="ListParagraph"/>
+        <w:ind w:firstLine="360"/>
+        <w:rPr>
+          <w:rFonts w:ascii="Consolas" w:eastAsia="Times New Roman" w:hAnsi="Consolas" w:cs="Consolas"/>
+          <w:color w:val="24292E"/>
+          <w:sz w:val="20"/>
+          <w:szCs w:val="20"/>
+        </w:rPr>
+      </w:pPr>
+      <w:r>
+        <w:rPr>
+          <w:rFonts w:ascii="Consolas" w:eastAsia="Times New Roman" w:hAnsi="Consolas" w:cs="Consolas"/>
+          <w:color w:val="24292E"/>
+          <w:sz w:val="20"/>
+          <w:szCs w:val="20"/>
+        </w:rPr>
+        <w:t xml:space="preserve">If the procedure fails. Try again (no need for step b. Just do steps </w:t>
+      </w:r>
+      <w:proofErr w:type="spellStart"/>
+      <w:proofErr w:type="gramStart"/>
+      <w:r>
+        <w:rPr>
+          <w:rFonts w:ascii="Consolas" w:eastAsia="Times New Roman" w:hAnsi="Consolas" w:cs="Consolas"/>
+          <w:color w:val="24292E"/>
+          <w:sz w:val="20"/>
+          <w:szCs w:val="20"/>
+        </w:rPr>
+        <w:t>a,c</w:t>
+      </w:r>
+      <w:proofErr w:type="gramEnd"/>
+      <w:r>
+        <w:rPr>
+          <w:rFonts w:ascii="Consolas" w:eastAsia="Times New Roman" w:hAnsi="Consolas" w:cs="Consolas"/>
+          <w:color w:val="24292E"/>
+          <w:sz w:val="20"/>
+          <w:szCs w:val="20"/>
+        </w:rPr>
+        <w:t>,d</w:t>
+      </w:r>
+      <w:proofErr w:type="spellEnd"/>
+      <w:r>
+        <w:rPr>
+          <w:rFonts w:ascii="Consolas" w:eastAsia="Times New Roman" w:hAnsi="Consolas" w:cs="Consolas"/>
+          <w:color w:val="24292E"/>
+          <w:sz w:val="20"/>
+          <w:szCs w:val="20"/>
+        </w:rPr>
+        <w:t xml:space="preserve"> and e</w:t>
+      </w:r>
+    </w:p>
+    <w:p>
+      <w:pPr>
+        <w:pStyle w:val="ListParagraph"/>
+        <w:ind w:firstLine="360"/>
+        <w:rPr>
+          <w:rFonts w:ascii="Consolas" w:eastAsia="Times New Roman" w:hAnsi="Consolas" w:cs="Consolas"/>
+          <w:color w:val="24292E"/>
+          <w:sz w:val="20"/>
+          <w:szCs w:val="20"/>
+        </w:rPr>
+      </w:pPr>
+    </w:p>
+    <w:p>
+      <w:pPr>
+        <w:pStyle w:val="ListParagraph"/>
         <w:numPr>
           <w:ilvl w:val="0"/>
           <w:numId w:val="27"/>
@@ -17733,7 +18985,6 @@
           <w:szCs w:val="21"/>
           <w:shd w:val="clear" w:color="auto" w:fill="FFFFFF"/>
         </w:rPr>
-        <w:lastRenderedPageBreak/>
         <w:t xml:space="preserve">SD Card Formatter </w:t>
       </w:r>
       <w:r>
@@ -17744,7 +18995,61 @@
           <w:szCs w:val="21"/>
           <w:shd w:val="clear" w:color="auto" w:fill="FFFFFF"/>
         </w:rPr>
-        <w:t>– If you get error: “</w:t>
+        <w:t xml:space="preserve">– </w:t>
+      </w:r>
+      <w:r>
+        <w:rPr>
+          <w:rFonts w:ascii="Segoe UI" w:hAnsi="Segoe UI" w:cs="Segoe UI"/>
+          <w:color w:val="24292E"/>
+          <w:sz w:val="21"/>
+          <w:szCs w:val="21"/>
+          <w:highlight w:val="green"/>
+          <w:shd w:val="clear" w:color="auto" w:fill="FFFFFF"/>
+        </w:rPr>
+        <w:t xml:space="preserve">You will need to do this for a new </w:t>
+      </w:r>
+      <w:proofErr w:type="gramStart"/>
+      <w:r>
+        <w:rPr>
+          <w:rFonts w:ascii="Segoe UI" w:hAnsi="Segoe UI" w:cs="Segoe UI"/>
+          <w:color w:val="24292E"/>
+          <w:sz w:val="21"/>
+          <w:szCs w:val="21"/>
+          <w:highlight w:val="green"/>
+          <w:shd w:val="clear" w:color="auto" w:fill="FFFFFF"/>
+        </w:rPr>
+        <w:t>card</w:t>
+      </w:r>
+      <w:r>
+        <w:rPr>
+          <w:rFonts w:ascii="Segoe UI" w:hAnsi="Segoe UI" w:cs="Segoe UI"/>
+          <w:color w:val="24292E"/>
+          <w:sz w:val="21"/>
+          <w:szCs w:val="21"/>
+          <w:shd w:val="clear" w:color="auto" w:fill="FFFFFF"/>
+        </w:rPr>
+        <w:t xml:space="preserve">  or</w:t>
+      </w:r>
+      <w:proofErr w:type="gramEnd"/>
+      <w:r>
+        <w:rPr>
+          <w:rFonts w:ascii="Segoe UI" w:hAnsi="Segoe UI" w:cs="Segoe UI"/>
+          <w:color w:val="24292E"/>
+          <w:sz w:val="21"/>
+          <w:szCs w:val="21"/>
+          <w:shd w:val="clear" w:color="auto" w:fill="FFFFFF"/>
+        </w:rPr>
+        <w:t xml:space="preserve"> i</w:t>
+      </w:r>
+      <w:r>
+        <w:rPr>
+          <w:rFonts w:ascii="Segoe UI" w:hAnsi="Segoe UI" w:cs="Segoe UI"/>
+          <w:color w:val="24292E"/>
+          <w:sz w:val="21"/>
+          <w:szCs w:val="21"/>
+          <w:shd w:val="clear" w:color="auto" w:fill="FFFFFF"/>
+        </w:rPr>
+        <w:t>f you get error: “</w:t>
       </w:r>
       <w:r>
         <w:rPr>
@@ -17821,7 +19126,36 @@
         </w:rPr>
       </w:pPr>
       <w:r>
-        <w:t>Select o</w:t>
+        <w:t xml:space="preserve">Select </w:t>
+      </w:r>
+      <w:r>
+        <w:rPr>
+          <w:highlight w:val="green"/>
+        </w:rPr>
+        <w:t>o</w:t>
+      </w:r>
+      <w:r>
+        <w:rPr>
+          <w:rFonts w:ascii="Segoe UI" w:hAnsi="Segoe UI" w:cs="Segoe UI"/>
+          <w:color w:val="24292E"/>
+          <w:sz w:val="21"/>
+          <w:szCs w:val="21"/>
+          <w:highlight w:val="green"/>
+          <w:shd w:val="clear" w:color="auto" w:fill="FFFFFF"/>
+        </w:rPr>
+        <w:t xml:space="preserve">verwrite </w:t>
+      </w:r>
+      <w:proofErr w:type="gramStart"/>
+      <w:r>
+        <w:rPr>
+          <w:rFonts w:ascii="Segoe UI" w:hAnsi="Segoe UI" w:cs="Segoe UI"/>
+          <w:color w:val="24292E"/>
+          <w:sz w:val="21"/>
+          <w:szCs w:val="21"/>
+          <w:highlight w:val="green"/>
+          <w:shd w:val="clear" w:color="auto" w:fill="FFFFFF"/>
+        </w:rPr>
+        <w:t>Format</w:t>
       </w:r>
       <w:r>
         <w:rPr>
@@ -17831,9 +19165,9 @@
           <w:szCs w:val="21"/>
           <w:shd w:val="clear" w:color="auto" w:fill="FFFFFF"/>
         </w:rPr>
-        <w:t xml:space="preserve">verwrite </w:t>
-      </w:r>
-      <w:proofErr w:type="gramStart"/>
+        <w:t>,  not</w:t>
+      </w:r>
+      <w:proofErr w:type="gramEnd"/>
       <w:r>
         <w:rPr>
           <w:rFonts w:ascii="Segoe UI" w:hAnsi="Segoe UI" w:cs="Segoe UI"/>
@@ -17842,10 +19176,31 @@
           <w:szCs w:val="21"/>
           <w:shd w:val="clear" w:color="auto" w:fill="FFFFFF"/>
         </w:rPr>
-        <w:t>Format,  not</w:t>
-      </w:r>
-      <w:proofErr w:type="gramEnd"/>
-      <w:r>
+        <w:t xml:space="preserve"> quick format (will take about 30 minutes for a 16GB card)</w:t>
+      </w:r>
+    </w:p>
+    <w:p>
+      <w:pPr>
+        <w:pStyle w:val="ListParagraph"/>
+        <w:numPr>
+          <w:ilvl w:val="1"/>
+          <w:numId w:val="27"/>
+        </w:numPr>
+      </w:pPr>
+      <w:r>
+        <w:t>Then write the image with Win32 Disk Imager</w:t>
+      </w:r>
+      <w:r>
+        <w:t xml:space="preserve"> or clone to the card with RPI clone </w:t>
+      </w:r>
+    </w:p>
+    <w:p>
+      <w:pPr>
+        <w:pStyle w:val="ListParagraph"/>
+        <w:numPr>
+          <w:ilvl w:val="1"/>
+          <w:numId w:val="27"/>
+        </w:numPr>
         <w:rPr>
           <w:rFonts w:ascii="Segoe UI" w:hAnsi="Segoe UI" w:cs="Segoe UI"/>
           <w:color w:val="24292E"/>
@@ -17853,28 +19208,19 @@
           <w:szCs w:val="21"/>
           <w:shd w:val="clear" w:color="auto" w:fill="FFFFFF"/>
         </w:rPr>
-        <w:t xml:space="preserve"> quick format (will take about 30 minutes for a 16GB card)</w:t>
-      </w:r>
-    </w:p>
-    <w:p>
-      <w:pPr>
-        <w:pStyle w:val="ListParagraph"/>
-        <w:numPr>
-          <w:ilvl w:val="1"/>
-          <w:numId w:val="27"/>
-        </w:numPr>
-      </w:pPr>
-      <w:r>
-        <w:t>Then write the image with Win32 Disk Imager</w:t>
-      </w:r>
-    </w:p>
-    <w:p>
-      <w:pPr>
-        <w:pStyle w:val="ListParagraph"/>
-        <w:numPr>
-          <w:ilvl w:val="1"/>
-          <w:numId w:val="27"/>
-        </w:numPr>
+      </w:pPr>
+      <w:r>
+        <w:rPr>
+          <w:rFonts w:ascii="Segoe UI" w:hAnsi="Segoe UI" w:cs="Segoe UI"/>
+          <w:b/>
+          <w:color w:val="24292E"/>
+          <w:sz w:val="21"/>
+          <w:szCs w:val="21"/>
+          <w:shd w:val="clear" w:color="auto" w:fill="FFFFFF"/>
+        </w:rPr>
+        <w:t>Don’t</w:t>
+      </w:r>
+      <w:r>
         <w:rPr>
           <w:rFonts w:ascii="Segoe UI" w:hAnsi="Segoe UI" w:cs="Segoe UI"/>
           <w:color w:val="24292E"/>
@@ -17882,7 +19228,8 @@
           <w:szCs w:val="21"/>
           <w:shd w:val="clear" w:color="auto" w:fill="FFFFFF"/>
         </w:rPr>
-      </w:pPr>
+        <w:t xml:space="preserve"> </w:t>
+      </w:r>
       <w:r>
         <w:rPr>
           <w:rFonts w:ascii="Segoe UI" w:hAnsi="Segoe UI" w:cs="Segoe UI"/>
@@ -17892,7 +19239,7 @@
           <w:szCs w:val="21"/>
           <w:shd w:val="clear" w:color="auto" w:fill="FFFFFF"/>
         </w:rPr>
-        <w:t>Don’t</w:t>
+        <w:t>format</w:t>
       </w:r>
       <w:r>
         <w:rPr>
@@ -17902,18 +19249,7 @@
           <w:szCs w:val="21"/>
           <w:shd w:val="clear" w:color="auto" w:fill="FFFFFF"/>
         </w:rPr>
-        <w:t xml:space="preserve"> </w:t>
-      </w:r>
-      <w:r>
-        <w:rPr>
-          <w:rFonts w:ascii="Segoe UI" w:hAnsi="Segoe UI" w:cs="Segoe UI"/>
-          <w:b/>
-          <w:color w:val="24292E"/>
-          <w:sz w:val="21"/>
-          <w:szCs w:val="21"/>
-          <w:shd w:val="clear" w:color="auto" w:fill="FFFFFF"/>
-        </w:rPr>
-        <w:t>format</w:t>
+        <w:t xml:space="preserve"> the disk when it ask</w:t>
       </w:r>
       <w:r>
         <w:rPr>
@@ -17923,7 +19259,17 @@
           <w:szCs w:val="21"/>
           <w:shd w:val="clear" w:color="auto" w:fill="FFFFFF"/>
         </w:rPr>
-        <w:t xml:space="preserve"> the disk when it asks. It is a boot disk</w:t>
+        <w:t>s</w:t>
+      </w:r>
+      <w:r>
+        <w:rPr>
+          <w:rFonts w:ascii="Segoe UI" w:hAnsi="Segoe UI" w:cs="Segoe UI"/>
+          <w:color w:val="24292E"/>
+          <w:sz w:val="21"/>
+          <w:szCs w:val="21"/>
+          <w:shd w:val="clear" w:color="auto" w:fill="FFFFFF"/>
+        </w:rPr>
+        <w:t>. It is a boot disk</w:t>
       </w:r>
     </w:p>
     <w:p>
@@ -18097,6 +19443,7 @@
         <w:rPr>
           <w:noProof/>
         </w:rPr>
+        <w:lastRenderedPageBreak/>
         <w:drawing>
           <wp:inline distT="0" distB="0" distL="0" distR="0" wp14:anchorId="49ECC351" wp14:editId="1B0DD41E">
             <wp:extent cx="1985010" cy="1763383"/>
@@ -18609,7 +19956,6 @@
         <w:rPr>
           <w:noProof/>
         </w:rPr>
-        <w:lastRenderedPageBreak/>
         <w:drawing>
           <wp:inline distT="0" distB="0" distL="0" distR="0" wp14:anchorId="7C8F46A1" wp14:editId="1F95967C">
             <wp:extent cx="2966085" cy="1856972"/>
@@ -18753,6 +20099,7 @@
           <w:sz w:val="28"/>
           <w:szCs w:val="28"/>
         </w:rPr>
+        <w:lastRenderedPageBreak/>
         <w:t>View syslog</w:t>
       </w:r>
     </w:p>
@@ -19386,7 +20733,6 @@
         <w:rPr>
           <w:noProof/>
         </w:rPr>
-        <w:lastRenderedPageBreak/>
         <w:drawing>
           <wp:inline distT="0" distB="0" distL="0" distR="0" wp14:anchorId="78BD4C08" wp14:editId="111AD2C9">
             <wp:extent cx="3032760" cy="1318408"/>
@@ -19681,6 +21027,7 @@
           <w:sz w:val="28"/>
           <w:szCs w:val="28"/>
         </w:rPr>
+        <w:lastRenderedPageBreak/>
         <w:t>Tunnel in with putty</w:t>
       </w:r>
     </w:p>
@@ -19720,6 +21067,8 @@
         </w:rPr>
         <w:t xml:space="preserve"> on laptop</w:t>
       </w:r>
+      <w:bookmarkStart w:id="4" w:name="_GoBack"/>
+      <w:bookmarkEnd w:id="4"/>
     </w:p>
     <w:p>
       <w:pPr>
@@ -20085,7 +21434,6 @@
         <w:rPr>
           <w:noProof/>
         </w:rPr>
-        <w:lastRenderedPageBreak/>
         <w:drawing>
           <wp:inline distT="0" distB="0" distL="0" distR="0" wp14:anchorId="43308115" wp14:editId="36D4E1A4">
             <wp:extent cx="2488565" cy="3318086"/>
@@ -20148,6 +21496,7 @@
         <w:rPr>
           <w:noProof/>
         </w:rPr>
+        <w:lastRenderedPageBreak/>
         <w:drawing>
           <wp:inline distT="0" distB="0" distL="0" distR="0" wp14:anchorId="1FE11058" wp14:editId="183CC98D">
             <wp:extent cx="1908810" cy="1307404"/>
@@ -20788,7 +22137,6 @@
           <w:sz w:val="28"/>
           <w:szCs w:val="28"/>
         </w:rPr>
-        <w:lastRenderedPageBreak/>
         <w:t xml:space="preserve">Set </w:t>
       </w:r>
       <w:proofErr w:type="spellStart"/>
@@ -21393,6 +22741,7 @@
           <w:sz w:val="28"/>
           <w:szCs w:val="28"/>
         </w:rPr>
+        <w:lastRenderedPageBreak/>
         <w:t xml:space="preserve"> </w:t>
       </w:r>
       <w:r>
@@ -21974,391 +23323,391 @@
           <w:sz w:val="20"/>
           <w:szCs w:val="20"/>
         </w:rPr>
+        <w:t>HAVE_C_WNO_UNNAMED_TYPE_TEMPLATE_ARGS – Failed</w:t>
+      </w:r>
+    </w:p>
+    <w:p>
+      <w:pPr>
+        <w:pStyle w:val="ListParagraph"/>
+        <w:rPr>
+          <w:sz w:val="20"/>
+          <w:szCs w:val="20"/>
+        </w:rPr>
+      </w:pPr>
+      <w:r>
+        <w:rPr>
+          <w:sz w:val="20"/>
+          <w:szCs w:val="20"/>
+        </w:rPr>
+        <w:t xml:space="preserve">HAVE_CPU_NEON_SUPPORT (check file: </w:t>
+      </w:r>
+      <w:proofErr w:type="spellStart"/>
+      <w:r>
+        <w:rPr>
+          <w:sz w:val="20"/>
+          <w:szCs w:val="20"/>
+        </w:rPr>
+        <w:t>cmake</w:t>
+      </w:r>
+      <w:proofErr w:type="spellEnd"/>
+      <w:r>
+        <w:rPr>
+          <w:sz w:val="20"/>
+          <w:szCs w:val="20"/>
+        </w:rPr>
+        <w:t>/checks/cpu_neon.cpp)</w:t>
+      </w:r>
+    </w:p>
+    <w:p>
+      <w:pPr>
+        <w:pStyle w:val="ListParagraph"/>
+        <w:rPr>
+          <w:sz w:val="20"/>
+          <w:szCs w:val="20"/>
+        </w:rPr>
+      </w:pPr>
+      <w:r>
+        <w:rPr>
+          <w:sz w:val="20"/>
+          <w:szCs w:val="20"/>
+        </w:rPr>
+        <w:t>CPU_NEON_SUPPORT – Failed</w:t>
+      </w:r>
+    </w:p>
+    <w:p>
+      <w:pPr>
+        <w:pStyle w:val="ListParagraph"/>
+        <w:rPr>
+          <w:sz w:val="20"/>
+          <w:szCs w:val="20"/>
+        </w:rPr>
+      </w:pPr>
+      <w:r>
+        <w:rPr>
+          <w:sz w:val="20"/>
+          <w:szCs w:val="20"/>
+        </w:rPr>
+        <w:t xml:space="preserve">HAVE_CPU_FP16_SUPPORT (check file: </w:t>
+      </w:r>
+      <w:proofErr w:type="spellStart"/>
+      <w:r>
+        <w:rPr>
+          <w:sz w:val="20"/>
+          <w:szCs w:val="20"/>
+        </w:rPr>
+        <w:t>cmake</w:t>
+      </w:r>
+      <w:proofErr w:type="spellEnd"/>
+      <w:r>
+        <w:rPr>
+          <w:sz w:val="20"/>
+          <w:szCs w:val="20"/>
+        </w:rPr>
+        <w:t>/checks/cpu_fp16.cpp)</w:t>
+      </w:r>
+    </w:p>
+    <w:p>
+      <w:pPr>
+        <w:pStyle w:val="ListParagraph"/>
+        <w:rPr>
+          <w:sz w:val="20"/>
+          <w:szCs w:val="20"/>
+        </w:rPr>
+      </w:pPr>
+      <w:r>
+        <w:rPr>
+          <w:sz w:val="20"/>
+          <w:szCs w:val="20"/>
+        </w:rPr>
+        <w:t>HAVE_CPU_FP16_SUPPORT - Failed</w:t>
+      </w:r>
+    </w:p>
+    <w:p>
+      <w:pPr>
+        <w:pStyle w:val="ListParagraph"/>
+        <w:rPr>
+          <w:sz w:val="20"/>
+          <w:szCs w:val="20"/>
+        </w:rPr>
+      </w:pPr>
+      <w:r>
+        <w:rPr>
+          <w:sz w:val="20"/>
+          <w:szCs w:val="20"/>
+        </w:rPr>
+        <w:t xml:space="preserve">HAVE_CXX_MFPU_NEON_FP16 (check file: </w:t>
+      </w:r>
+      <w:proofErr w:type="spellStart"/>
+      <w:r>
+        <w:rPr>
+          <w:sz w:val="20"/>
+          <w:szCs w:val="20"/>
+        </w:rPr>
+        <w:t>cmake</w:t>
+      </w:r>
+      <w:proofErr w:type="spellEnd"/>
+      <w:r>
+        <w:rPr>
+          <w:sz w:val="20"/>
+          <w:szCs w:val="20"/>
+        </w:rPr>
+        <w:t>/checks/cpu_fp16.cpp)</w:t>
+      </w:r>
+    </w:p>
+    <w:p>
+      <w:pPr>
+        <w:pStyle w:val="ListParagraph"/>
+        <w:rPr>
+          <w:sz w:val="20"/>
+          <w:szCs w:val="20"/>
+        </w:rPr>
+      </w:pPr>
+      <w:r>
+        <w:rPr>
+          <w:sz w:val="20"/>
+          <w:szCs w:val="20"/>
+        </w:rPr>
+        <w:t>HAVE_CXX_MFPU_NEON_FP16 - Failed</w:t>
+      </w:r>
+    </w:p>
+    <w:p>
+      <w:pPr>
+        <w:pStyle w:val="ListParagraph"/>
+        <w:rPr>
+          <w:sz w:val="20"/>
+          <w:szCs w:val="20"/>
+        </w:rPr>
+      </w:pPr>
+      <w:r>
+        <w:rPr>
+          <w:sz w:val="20"/>
+          <w:szCs w:val="20"/>
+        </w:rPr>
+        <w:t>FP16 is not supported by C++ compiler</w:t>
+      </w:r>
+    </w:p>
+    <w:p>
+      <w:pPr>
+        <w:pStyle w:val="ListParagraph"/>
+        <w:rPr>
+          <w:sz w:val="20"/>
+          <w:szCs w:val="20"/>
+        </w:rPr>
+      </w:pPr>
+      <w:r>
+        <w:rPr>
+          <w:sz w:val="20"/>
+          <w:szCs w:val="20"/>
+        </w:rPr>
+        <w:t>HAVE_C_FVISIBILITY_INLINES_HIDDEN – Failed</w:t>
+      </w:r>
+    </w:p>
+    <w:p>
+      <w:pPr>
+        <w:pStyle w:val="ListParagraph"/>
+        <w:rPr>
+          <w:sz w:val="20"/>
+          <w:szCs w:val="20"/>
+        </w:rPr>
+      </w:pPr>
+      <w:r>
+        <w:rPr>
+          <w:sz w:val="20"/>
+          <w:szCs w:val="20"/>
+        </w:rPr>
+        <w:t>HAVE_C_WNO_IMPLICIT_FALLTHROUGH – Failed</w:t>
+      </w:r>
+    </w:p>
+    <w:p>
+      <w:pPr>
+        <w:pStyle w:val="ListParagraph"/>
+        <w:rPr>
+          <w:sz w:val="20"/>
+          <w:szCs w:val="20"/>
+        </w:rPr>
+      </w:pPr>
+      <w:r>
+        <w:rPr>
+          <w:sz w:val="20"/>
+          <w:szCs w:val="20"/>
+        </w:rPr>
+        <w:t>HAVE_CXX_WNO_INCONSISTENT_MISSING_OVERRIDE - Failed</w:t>
+      </w:r>
+    </w:p>
+    <w:p>
+      <w:pPr>
+        <w:pStyle w:val="ListParagraph"/>
+        <w:rPr>
+          <w:sz w:val="20"/>
+          <w:szCs w:val="20"/>
+        </w:rPr>
+      </w:pPr>
+      <w:r>
+        <w:rPr>
+          <w:sz w:val="20"/>
+          <w:szCs w:val="20"/>
+        </w:rPr>
+        <w:t>HAVE_CXX_WNO_IMPLICIT_FALLTHROUGH – Failed</w:t>
+      </w:r>
+    </w:p>
+    <w:p>
+      <w:pPr>
+        <w:pStyle w:val="ListParagraph"/>
+        <w:rPr>
+          <w:sz w:val="20"/>
+          <w:szCs w:val="20"/>
+        </w:rPr>
+      </w:pPr>
+      <w:r>
+        <w:rPr>
+          <w:sz w:val="20"/>
+          <w:szCs w:val="20"/>
+        </w:rPr>
+        <w:t>HAVE_CXX_WNO_MISSING_PROTOTYPES – Failed</w:t>
+      </w:r>
+    </w:p>
+    <w:p>
+      <w:pPr>
+        <w:pStyle w:val="ListParagraph"/>
+        <w:rPr>
+          <w:sz w:val="20"/>
+          <w:szCs w:val="20"/>
+        </w:rPr>
+      </w:pPr>
+      <w:r>
+        <w:rPr>
+          <w:sz w:val="20"/>
+          <w:szCs w:val="20"/>
+        </w:rPr>
+        <w:t>HAVE_CXX_WNO_TAUTOLOGICAL_UNDEFINED_COMPARE – Failed</w:t>
+      </w:r>
+    </w:p>
+    <w:p>
+      <w:pPr>
+        <w:pStyle w:val="ListParagraph"/>
+        <w:rPr>
+          <w:sz w:val="20"/>
+          <w:szCs w:val="20"/>
+        </w:rPr>
+      </w:pPr>
+      <w:r>
+        <w:rPr>
+          <w:sz w:val="20"/>
+          <w:szCs w:val="20"/>
+        </w:rPr>
+        <w:t>HAVE_CXX_WNO_SHORTEN_64_TO_32 – Failed</w:t>
+      </w:r>
+    </w:p>
+    <w:p>
+      <w:pPr>
+        <w:pStyle w:val="ListParagraph"/>
+        <w:rPr>
+          <w:sz w:val="20"/>
+          <w:szCs w:val="20"/>
+        </w:rPr>
+      </w:pPr>
+      <w:r>
+        <w:rPr>
+          <w:sz w:val="20"/>
+          <w:szCs w:val="20"/>
+        </w:rPr>
+        <w:t>HAVE_CXX_WNO_ENUM_COMPARE_SWITCH – Failed</w:t>
+      </w:r>
+    </w:p>
+    <w:p>
+      <w:pPr>
+        <w:pStyle w:val="ListParagraph"/>
+        <w:rPr>
+          <w:sz w:val="20"/>
+          <w:szCs w:val="20"/>
+        </w:rPr>
+      </w:pPr>
+      <w:r>
+        <w:rPr>
+          <w:sz w:val="20"/>
+          <w:szCs w:val="20"/>
+        </w:rPr>
+        <w:t xml:space="preserve">Failed to find installed </w:t>
+      </w:r>
+      <w:proofErr w:type="spellStart"/>
+      <w:r>
+        <w:rPr>
+          <w:sz w:val="20"/>
+          <w:szCs w:val="20"/>
+        </w:rPr>
+        <w:t>gflags</w:t>
+      </w:r>
+      <w:proofErr w:type="spellEnd"/>
+      <w:r>
+        <w:rPr>
+          <w:sz w:val="20"/>
+          <w:szCs w:val="20"/>
+        </w:rPr>
+        <w:t xml:space="preserve"> </w:t>
+      </w:r>
+      <w:proofErr w:type="spellStart"/>
+      <w:r>
+        <w:rPr>
+          <w:sz w:val="20"/>
+          <w:szCs w:val="20"/>
+        </w:rPr>
+        <w:t>CMake</w:t>
+      </w:r>
+      <w:proofErr w:type="spellEnd"/>
+      <w:r>
+        <w:rPr>
+          <w:sz w:val="20"/>
+          <w:szCs w:val="20"/>
+        </w:rPr>
+        <w:t xml:space="preserve"> configuration, searching for </w:t>
+      </w:r>
+      <w:proofErr w:type="spellStart"/>
+      <w:r>
+        <w:rPr>
+          <w:sz w:val="20"/>
+          <w:szCs w:val="20"/>
+        </w:rPr>
+        <w:t>gflags</w:t>
+      </w:r>
+      <w:proofErr w:type="spellEnd"/>
+      <w:r>
+        <w:rPr>
+          <w:sz w:val="20"/>
+          <w:szCs w:val="20"/>
+        </w:rPr>
+        <w:t xml:space="preserve"> build directories exported with </w:t>
+      </w:r>
+      <w:proofErr w:type="spellStart"/>
+      <w:r>
+        <w:rPr>
+          <w:sz w:val="20"/>
+          <w:szCs w:val="20"/>
+        </w:rPr>
+        <w:t>CMake</w:t>
+      </w:r>
+      <w:proofErr w:type="spellEnd"/>
+      <w:r>
+        <w:rPr>
+          <w:sz w:val="20"/>
+          <w:szCs w:val="20"/>
+        </w:rPr>
+        <w:t>.</w:t>
+      </w:r>
+    </w:p>
+    <w:p>
+      <w:pPr>
+        <w:pStyle w:val="ListParagraph"/>
+        <w:rPr>
+          <w:sz w:val="20"/>
+          <w:szCs w:val="20"/>
+        </w:rPr>
+      </w:pPr>
+      <w:r>
+        <w:rPr>
+          <w:sz w:val="20"/>
+          <w:szCs w:val="20"/>
+        </w:rPr>
         <w:lastRenderedPageBreak/>
-        <w:t>HAVE_C_WNO_UNNAMED_TYPE_TEMPLATE_ARGS – Failed</w:t>
-      </w:r>
-    </w:p>
-    <w:p>
-      <w:pPr>
-        <w:pStyle w:val="ListParagraph"/>
-        <w:rPr>
-          <w:sz w:val="20"/>
-          <w:szCs w:val="20"/>
-        </w:rPr>
-      </w:pPr>
-      <w:r>
-        <w:rPr>
-          <w:sz w:val="20"/>
-          <w:szCs w:val="20"/>
-        </w:rPr>
-        <w:t xml:space="preserve">HAVE_CPU_NEON_SUPPORT (check file: </w:t>
-      </w:r>
-      <w:proofErr w:type="spellStart"/>
-      <w:r>
-        <w:rPr>
-          <w:sz w:val="20"/>
-          <w:szCs w:val="20"/>
-        </w:rPr>
-        <w:t>cmake</w:t>
-      </w:r>
-      <w:proofErr w:type="spellEnd"/>
-      <w:r>
-        <w:rPr>
-          <w:sz w:val="20"/>
-          <w:szCs w:val="20"/>
-        </w:rPr>
-        <w:t>/checks/cpu_neon.cpp)</w:t>
-      </w:r>
-    </w:p>
-    <w:p>
-      <w:pPr>
-        <w:pStyle w:val="ListParagraph"/>
-        <w:rPr>
-          <w:sz w:val="20"/>
-          <w:szCs w:val="20"/>
-        </w:rPr>
-      </w:pPr>
-      <w:r>
-        <w:rPr>
-          <w:sz w:val="20"/>
-          <w:szCs w:val="20"/>
-        </w:rPr>
-        <w:t>CPU_NEON_SUPPORT – Failed</w:t>
-      </w:r>
-    </w:p>
-    <w:p>
-      <w:pPr>
-        <w:pStyle w:val="ListParagraph"/>
-        <w:rPr>
-          <w:sz w:val="20"/>
-          <w:szCs w:val="20"/>
-        </w:rPr>
-      </w:pPr>
-      <w:r>
-        <w:rPr>
-          <w:sz w:val="20"/>
-          <w:szCs w:val="20"/>
-        </w:rPr>
-        <w:t xml:space="preserve">HAVE_CPU_FP16_SUPPORT (check file: </w:t>
-      </w:r>
-      <w:proofErr w:type="spellStart"/>
-      <w:r>
-        <w:rPr>
-          <w:sz w:val="20"/>
-          <w:szCs w:val="20"/>
-        </w:rPr>
-        <w:t>cmake</w:t>
-      </w:r>
-      <w:proofErr w:type="spellEnd"/>
-      <w:r>
-        <w:rPr>
-          <w:sz w:val="20"/>
-          <w:szCs w:val="20"/>
-        </w:rPr>
-        <w:t>/checks/cpu_fp16.cpp)</w:t>
-      </w:r>
-    </w:p>
-    <w:p>
-      <w:pPr>
-        <w:pStyle w:val="ListParagraph"/>
-        <w:rPr>
-          <w:sz w:val="20"/>
-          <w:szCs w:val="20"/>
-        </w:rPr>
-      </w:pPr>
-      <w:r>
-        <w:rPr>
-          <w:sz w:val="20"/>
-          <w:szCs w:val="20"/>
-        </w:rPr>
-        <w:t>HAVE_CPU_FP16_SUPPORT - Failed</w:t>
-      </w:r>
-    </w:p>
-    <w:p>
-      <w:pPr>
-        <w:pStyle w:val="ListParagraph"/>
-        <w:rPr>
-          <w:sz w:val="20"/>
-          <w:szCs w:val="20"/>
-        </w:rPr>
-      </w:pPr>
-      <w:r>
-        <w:rPr>
-          <w:sz w:val="20"/>
-          <w:szCs w:val="20"/>
-        </w:rPr>
-        <w:t xml:space="preserve">HAVE_CXX_MFPU_NEON_FP16 (check file: </w:t>
-      </w:r>
-      <w:proofErr w:type="spellStart"/>
-      <w:r>
-        <w:rPr>
-          <w:sz w:val="20"/>
-          <w:szCs w:val="20"/>
-        </w:rPr>
-        <w:t>cmake</w:t>
-      </w:r>
-      <w:proofErr w:type="spellEnd"/>
-      <w:r>
-        <w:rPr>
-          <w:sz w:val="20"/>
-          <w:szCs w:val="20"/>
-        </w:rPr>
-        <w:t>/checks/cpu_fp16.cpp)</w:t>
-      </w:r>
-    </w:p>
-    <w:p>
-      <w:pPr>
-        <w:pStyle w:val="ListParagraph"/>
-        <w:rPr>
-          <w:sz w:val="20"/>
-          <w:szCs w:val="20"/>
-        </w:rPr>
-      </w:pPr>
-      <w:r>
-        <w:rPr>
-          <w:sz w:val="20"/>
-          <w:szCs w:val="20"/>
-        </w:rPr>
-        <w:t>HAVE_CXX_MFPU_NEON_FP16 - Failed</w:t>
-      </w:r>
-    </w:p>
-    <w:p>
-      <w:pPr>
-        <w:pStyle w:val="ListParagraph"/>
-        <w:rPr>
-          <w:sz w:val="20"/>
-          <w:szCs w:val="20"/>
-        </w:rPr>
-      </w:pPr>
-      <w:r>
-        <w:rPr>
-          <w:sz w:val="20"/>
-          <w:szCs w:val="20"/>
-        </w:rPr>
-        <w:t>FP16 is not supported by C++ compiler</w:t>
-      </w:r>
-    </w:p>
-    <w:p>
-      <w:pPr>
-        <w:pStyle w:val="ListParagraph"/>
-        <w:rPr>
-          <w:sz w:val="20"/>
-          <w:szCs w:val="20"/>
-        </w:rPr>
-      </w:pPr>
-      <w:r>
-        <w:rPr>
-          <w:sz w:val="20"/>
-          <w:szCs w:val="20"/>
-        </w:rPr>
-        <w:t>HAVE_C_FVISIBILITY_INLINES_HIDDEN – Failed</w:t>
-      </w:r>
-    </w:p>
-    <w:p>
-      <w:pPr>
-        <w:pStyle w:val="ListParagraph"/>
-        <w:rPr>
-          <w:sz w:val="20"/>
-          <w:szCs w:val="20"/>
-        </w:rPr>
-      </w:pPr>
-      <w:r>
-        <w:rPr>
-          <w:sz w:val="20"/>
-          <w:szCs w:val="20"/>
-        </w:rPr>
-        <w:t>HAVE_C_WNO_IMPLICIT_FALLTHROUGH – Failed</w:t>
-      </w:r>
-    </w:p>
-    <w:p>
-      <w:pPr>
-        <w:pStyle w:val="ListParagraph"/>
-        <w:rPr>
-          <w:sz w:val="20"/>
-          <w:szCs w:val="20"/>
-        </w:rPr>
-      </w:pPr>
-      <w:r>
-        <w:rPr>
-          <w:sz w:val="20"/>
-          <w:szCs w:val="20"/>
-        </w:rPr>
-        <w:t>HAVE_CXX_WNO_INCONSISTENT_MISSING_OVERRIDE - Failed</w:t>
-      </w:r>
-    </w:p>
-    <w:p>
-      <w:pPr>
-        <w:pStyle w:val="ListParagraph"/>
-        <w:rPr>
-          <w:sz w:val="20"/>
-          <w:szCs w:val="20"/>
-        </w:rPr>
-      </w:pPr>
-      <w:r>
-        <w:rPr>
-          <w:sz w:val="20"/>
-          <w:szCs w:val="20"/>
-        </w:rPr>
-        <w:t>HAVE_CXX_WNO_IMPLICIT_FALLTHROUGH – Failed</w:t>
-      </w:r>
-    </w:p>
-    <w:p>
-      <w:pPr>
-        <w:pStyle w:val="ListParagraph"/>
-        <w:rPr>
-          <w:sz w:val="20"/>
-          <w:szCs w:val="20"/>
-        </w:rPr>
-      </w:pPr>
-      <w:r>
-        <w:rPr>
-          <w:sz w:val="20"/>
-          <w:szCs w:val="20"/>
-        </w:rPr>
-        <w:t>HAVE_CXX_WNO_MISSING_PROTOTYPES – Failed</w:t>
-      </w:r>
-    </w:p>
-    <w:p>
-      <w:pPr>
-        <w:pStyle w:val="ListParagraph"/>
-        <w:rPr>
-          <w:sz w:val="20"/>
-          <w:szCs w:val="20"/>
-        </w:rPr>
-      </w:pPr>
-      <w:r>
-        <w:rPr>
-          <w:sz w:val="20"/>
-          <w:szCs w:val="20"/>
-        </w:rPr>
-        <w:t>HAVE_CXX_WNO_TAUTOLOGICAL_UNDEFINED_COMPARE – Failed</w:t>
-      </w:r>
-    </w:p>
-    <w:p>
-      <w:pPr>
-        <w:pStyle w:val="ListParagraph"/>
-        <w:rPr>
-          <w:sz w:val="20"/>
-          <w:szCs w:val="20"/>
-        </w:rPr>
-      </w:pPr>
-      <w:r>
-        <w:rPr>
-          <w:sz w:val="20"/>
-          <w:szCs w:val="20"/>
-        </w:rPr>
-        <w:t>HAVE_CXX_WNO_SHORTEN_64_TO_32 – Failed</w:t>
-      </w:r>
-    </w:p>
-    <w:p>
-      <w:pPr>
-        <w:pStyle w:val="ListParagraph"/>
-        <w:rPr>
-          <w:sz w:val="20"/>
-          <w:szCs w:val="20"/>
-        </w:rPr>
-      </w:pPr>
-      <w:r>
-        <w:rPr>
-          <w:sz w:val="20"/>
-          <w:szCs w:val="20"/>
-        </w:rPr>
-        <w:t>HAVE_CXX_WNO_ENUM_COMPARE_SWITCH – Failed</w:t>
-      </w:r>
-    </w:p>
-    <w:p>
-      <w:pPr>
-        <w:pStyle w:val="ListParagraph"/>
-        <w:rPr>
-          <w:sz w:val="20"/>
-          <w:szCs w:val="20"/>
-        </w:rPr>
-      </w:pPr>
-      <w:r>
-        <w:rPr>
-          <w:sz w:val="20"/>
-          <w:szCs w:val="20"/>
-        </w:rPr>
-        <w:t xml:space="preserve">Failed to find installed </w:t>
-      </w:r>
-      <w:proofErr w:type="spellStart"/>
-      <w:r>
-        <w:rPr>
-          <w:sz w:val="20"/>
-          <w:szCs w:val="20"/>
-        </w:rPr>
-        <w:t>gflags</w:t>
-      </w:r>
-      <w:proofErr w:type="spellEnd"/>
-      <w:r>
-        <w:rPr>
-          <w:sz w:val="20"/>
-          <w:szCs w:val="20"/>
-        </w:rPr>
-        <w:t xml:space="preserve"> </w:t>
-      </w:r>
-      <w:proofErr w:type="spellStart"/>
-      <w:r>
-        <w:rPr>
-          <w:sz w:val="20"/>
-          <w:szCs w:val="20"/>
-        </w:rPr>
-        <w:t>CMake</w:t>
-      </w:r>
-      <w:proofErr w:type="spellEnd"/>
-      <w:r>
-        <w:rPr>
-          <w:sz w:val="20"/>
-          <w:szCs w:val="20"/>
-        </w:rPr>
-        <w:t xml:space="preserve"> configuration, searching for </w:t>
-      </w:r>
-      <w:proofErr w:type="spellStart"/>
-      <w:r>
-        <w:rPr>
-          <w:sz w:val="20"/>
-          <w:szCs w:val="20"/>
-        </w:rPr>
-        <w:t>gflags</w:t>
-      </w:r>
-      <w:proofErr w:type="spellEnd"/>
-      <w:r>
-        <w:rPr>
-          <w:sz w:val="20"/>
-          <w:szCs w:val="20"/>
-        </w:rPr>
-        <w:t xml:space="preserve"> build directories exported with </w:t>
-      </w:r>
-      <w:proofErr w:type="spellStart"/>
-      <w:r>
-        <w:rPr>
-          <w:sz w:val="20"/>
-          <w:szCs w:val="20"/>
-        </w:rPr>
-        <w:t>CMake</w:t>
-      </w:r>
-      <w:proofErr w:type="spellEnd"/>
-      <w:r>
-        <w:rPr>
-          <w:sz w:val="20"/>
-          <w:szCs w:val="20"/>
-        </w:rPr>
-        <w:t>.</w:t>
-      </w:r>
-    </w:p>
-    <w:p>
-      <w:pPr>
-        <w:pStyle w:val="ListParagraph"/>
-        <w:rPr>
-          <w:sz w:val="20"/>
-          <w:szCs w:val="20"/>
-        </w:rPr>
-      </w:pPr>
-      <w:r>
-        <w:rPr>
-          <w:sz w:val="20"/>
-          <w:szCs w:val="20"/>
-        </w:rPr>
         <w:t xml:space="preserve">-- Failed to find </w:t>
       </w:r>
       <w:proofErr w:type="spellStart"/>
@@ -23030,7 +24379,6 @@
           <w:szCs w:val="21"/>
           <w:bdr w:val="none" w:sz="0" w:space="0" w:color="auto" w:frame="1"/>
         </w:rPr>
-        <w:lastRenderedPageBreak/>
         <w:t>Google pi4j from pi and download pi4j version 1.2 or later. It will put it in the home/pi/downloads folder</w:t>
       </w:r>
     </w:p>
@@ -23373,6 +24721,7 @@
           <w:sz w:val="20"/>
           <w:szCs w:val="20"/>
         </w:rPr>
+        <w:lastRenderedPageBreak/>
         <w:t xml:space="preserve">A faster processor would be one option. </w:t>
       </w:r>
       <w:r>
@@ -24338,7 +25687,6 @@
           <w:sz w:val="20"/>
           <w:szCs w:val="20"/>
         </w:rPr>
-        <w:lastRenderedPageBreak/>
         <w:t>State 7:</w:t>
       </w:r>
       <w:r>
@@ -24472,8 +25820,9 @@
           <w:sz w:val="24"/>
           <w:szCs w:val="24"/>
         </w:rPr>
-        <w:t>C</w:t>
-      </w:r>
+        <w:t>C  -</w:t>
+      </w:r>
+      <w:proofErr w:type="gramEnd"/>
       <w:r>
         <w:rPr>
           <w:rFonts w:ascii="Helvetica" w:eastAsia="Times New Roman" w:hAnsi="Helvetica" w:cs="Helvetica"/>
@@ -24482,9 +25831,9 @@
           <w:sz w:val="24"/>
           <w:szCs w:val="24"/>
         </w:rPr>
-        <w:t xml:space="preserve">  -</w:t>
-      </w:r>
-      <w:proofErr w:type="gramEnd"/>
+        <w:t xml:space="preserve"> Needed hardware to develop </w:t>
+      </w:r>
+      <w:proofErr w:type="spellStart"/>
       <w:r>
         <w:rPr>
           <w:rFonts w:ascii="Helvetica" w:eastAsia="Times New Roman" w:hAnsi="Helvetica" w:cs="Helvetica"/>
@@ -24493,8 +25842,9 @@
           <w:sz w:val="24"/>
           <w:szCs w:val="24"/>
         </w:rPr>
-        <w:t xml:space="preserve"> </w:t>
-      </w:r>
+        <w:t>Rasberry</w:t>
+      </w:r>
+      <w:proofErr w:type="spellEnd"/>
       <w:r>
         <w:rPr>
           <w:rFonts w:ascii="Helvetica" w:eastAsia="Times New Roman" w:hAnsi="Helvetica" w:cs="Helvetica"/>
@@ -24503,39 +25853,38 @@
           <w:sz w:val="24"/>
           <w:szCs w:val="24"/>
         </w:rPr>
-        <w:t xml:space="preserve">Needed hardware to develop </w:t>
-      </w:r>
-      <w:proofErr w:type="spellStart"/>
-      <w:r>
+        <w:t xml:space="preserve"> Pi Vision Processing </w:t>
+      </w:r>
+    </w:p>
+    <w:p>
+      <w:pPr>
+        <w:pStyle w:val="ListParagraph"/>
+        <w:spacing w:before="240"/>
+        <w:ind w:left="0"/>
         <w:rPr>
           <w:rFonts w:ascii="Helvetica" w:eastAsia="Times New Roman" w:hAnsi="Helvetica" w:cs="Helvetica"/>
-          <w:b/>
           <w:color w:val="333333"/>
           <w:sz w:val="24"/>
           <w:szCs w:val="24"/>
         </w:rPr>
-        <w:t>Rasberry</w:t>
-      </w:r>
-      <w:proofErr w:type="spellEnd"/>
+      </w:pPr>
       <w:r>
         <w:rPr>
           <w:rFonts w:ascii="Helvetica" w:eastAsia="Times New Roman" w:hAnsi="Helvetica" w:cs="Helvetica"/>
-          <w:b/>
           <w:color w:val="333333"/>
           <w:sz w:val="24"/>
           <w:szCs w:val="24"/>
         </w:rPr>
-        <w:t xml:space="preserve"> Pi Vision Processing</w:t>
+        <w:t>Y</w:t>
       </w:r>
       <w:r>
         <w:rPr>
           <w:rFonts w:ascii="Helvetica" w:eastAsia="Times New Roman" w:hAnsi="Helvetica" w:cs="Helvetica"/>
-          <w:b/>
           <w:color w:val="333333"/>
           <w:sz w:val="24"/>
           <w:szCs w:val="24"/>
         </w:rPr>
-        <w:t xml:space="preserve"> </w:t>
+        <w:t xml:space="preserve">ou will need the following parts totaling $94.87 from Amazon </w:t>
       </w:r>
     </w:p>
     <w:p>
@@ -24545,20 +25894,26 @@
         <w:ind w:left="0"/>
         <w:rPr>
           <w:rFonts w:ascii="Helvetica" w:eastAsia="Times New Roman" w:hAnsi="Helvetica" w:cs="Helvetica"/>
+          <w:b/>
           <w:color w:val="333333"/>
           <w:sz w:val="24"/>
           <w:szCs w:val="24"/>
         </w:rPr>
       </w:pPr>
-      <w:r>
+    </w:p>
+    <w:p>
+      <w:pPr>
+        <w:pStyle w:val="ListParagraph"/>
+        <w:spacing w:before="240"/>
+        <w:ind w:left="0"/>
         <w:rPr>
           <w:rFonts w:ascii="Helvetica" w:eastAsia="Times New Roman" w:hAnsi="Helvetica" w:cs="Helvetica"/>
+          <w:noProof/>
           <w:color w:val="333333"/>
           <w:sz w:val="24"/>
           <w:szCs w:val="24"/>
         </w:rPr>
-        <w:t>Y</w:t>
-      </w:r>
+      </w:pPr>
       <w:r>
         <w:rPr>
           <w:rFonts w:ascii="Helvetica" w:eastAsia="Times New Roman" w:hAnsi="Helvetica" w:cs="Helvetica"/>
@@ -24566,8 +25921,28 @@
           <w:sz w:val="24"/>
           <w:szCs w:val="24"/>
         </w:rPr>
-        <w:t xml:space="preserve">ou will need the following parts totaling $94.87 from Amazon </w:t>
-      </w:r>
+        <w:t>16GB micro SD card, camera with flex, raspberry pi (version 3B+ is preferred</w:t>
+      </w:r>
+      <w:proofErr w:type="gramStart"/>
+      <w:r>
+        <w:rPr>
+          <w:rFonts w:ascii="Helvetica" w:eastAsia="Times New Roman" w:hAnsi="Helvetica" w:cs="Helvetica"/>
+          <w:color w:val="333333"/>
+          <w:sz w:val="24"/>
+          <w:szCs w:val="24"/>
+        </w:rPr>
+        <w:t xml:space="preserve">. </w:t>
+      </w:r>
+      <w:r>
+        <w:rPr>
+          <w:rFonts w:ascii="Helvetica" w:eastAsia="Times New Roman" w:hAnsi="Helvetica" w:cs="Helvetica"/>
+          <w:color w:val="333333"/>
+          <w:sz w:val="24"/>
+          <w:szCs w:val="24"/>
+        </w:rPr>
+        <w:t>)</w:t>
+      </w:r>
+      <w:proofErr w:type="gramEnd"/>
     </w:p>
     <w:p>
       <w:pPr>
@@ -24582,72 +25957,16 @@
           <w:szCs w:val="24"/>
         </w:rPr>
       </w:pPr>
-    </w:p>
-    <w:p>
-      <w:pPr>
-        <w:pStyle w:val="ListParagraph"/>
-        <w:spacing w:before="240"/>
-        <w:ind w:left="0"/>
+      <w:r>
         <w:rPr>
           <w:rFonts w:ascii="Helvetica" w:eastAsia="Times New Roman" w:hAnsi="Helvetica" w:cs="Helvetica"/>
+          <w:b/>
           <w:noProof/>
           <w:color w:val="333333"/>
           <w:sz w:val="24"/>
           <w:szCs w:val="24"/>
         </w:rPr>
-      </w:pPr>
-      <w:r>
-        <w:rPr>
-          <w:rFonts w:ascii="Helvetica" w:eastAsia="Times New Roman" w:hAnsi="Helvetica" w:cs="Helvetica"/>
-          <w:color w:val="333333"/>
-          <w:sz w:val="24"/>
-          <w:szCs w:val="24"/>
-        </w:rPr>
-        <w:t>16GB micro SD card, camera with flex, raspberry pi (version 3B+ is preferred</w:t>
-      </w:r>
-      <w:proofErr w:type="gramStart"/>
-      <w:r>
-        <w:rPr>
-          <w:rFonts w:ascii="Helvetica" w:eastAsia="Times New Roman" w:hAnsi="Helvetica" w:cs="Helvetica"/>
-          <w:color w:val="333333"/>
-          <w:sz w:val="24"/>
-          <w:szCs w:val="24"/>
-        </w:rPr>
-        <w:t xml:space="preserve">. </w:t>
-      </w:r>
-      <w:r>
-        <w:rPr>
-          <w:rFonts w:ascii="Helvetica" w:eastAsia="Times New Roman" w:hAnsi="Helvetica" w:cs="Helvetica"/>
-          <w:color w:val="333333"/>
-          <w:sz w:val="24"/>
-          <w:szCs w:val="24"/>
-        </w:rPr>
-        <w:t>)</w:t>
-      </w:r>
-      <w:proofErr w:type="gramEnd"/>
-    </w:p>
-    <w:p>
-      <w:pPr>
-        <w:pStyle w:val="ListParagraph"/>
-        <w:spacing w:before="240"/>
-        <w:ind w:left="0"/>
-        <w:rPr>
-          <w:rFonts w:ascii="Helvetica" w:eastAsia="Times New Roman" w:hAnsi="Helvetica" w:cs="Helvetica"/>
-          <w:b/>
-          <w:color w:val="333333"/>
-          <w:sz w:val="24"/>
-          <w:szCs w:val="24"/>
-        </w:rPr>
-      </w:pPr>
-      <w:r>
-        <w:rPr>
-          <w:rFonts w:ascii="Helvetica" w:eastAsia="Times New Roman" w:hAnsi="Helvetica" w:cs="Helvetica"/>
-          <w:b/>
-          <w:noProof/>
-          <w:color w:val="333333"/>
-          <w:sz w:val="24"/>
-          <w:szCs w:val="24"/>
-        </w:rPr>
+        <w:lastRenderedPageBreak/>
         <w:drawing>
           <wp:inline distT="0" distB="0" distL="0" distR="0" wp14:anchorId="649FC2A7" wp14:editId="7490B15F">
             <wp:extent cx="5008566" cy="3262554"/>
@@ -24739,7 +26058,6 @@
         <w:rPr>
           <w:noProof/>
         </w:rPr>
-        <w:lastRenderedPageBreak/>
         <w:drawing>
           <wp:inline distT="0" distB="0" distL="0" distR="0" wp14:anchorId="5EFCE677" wp14:editId="47035870">
             <wp:extent cx="4085539" cy="2213000"/>
@@ -24940,25 +26258,7 @@
           <w:sz w:val="24"/>
           <w:szCs w:val="24"/>
         </w:rPr>
-        <w:t xml:space="preserve"> I</w:t>
-      </w:r>
-      <w:r>
-        <w:rPr>
-          <w:rFonts w:ascii="Helvetica" w:eastAsia="Times New Roman" w:hAnsi="Helvetica" w:cs="Helvetica"/>
-          <w:color w:val="333333"/>
-          <w:sz w:val="24"/>
-          <w:szCs w:val="24"/>
-        </w:rPr>
-        <w:t>nstall Advanced IP Scanner on</w:t>
-      </w:r>
-      <w:r>
-        <w:rPr>
-          <w:rFonts w:ascii="Helvetica" w:eastAsia="Times New Roman" w:hAnsi="Helvetica" w:cs="Helvetica"/>
-          <w:color w:val="333333"/>
-          <w:sz w:val="24"/>
-          <w:szCs w:val="24"/>
-        </w:rPr>
-        <w:t xml:space="preserve"> your laptop to determine the Pi’s IP address</w:t>
+        <w:t xml:space="preserve"> Install Advanced IP Scanner on your laptop to determine the Pi’s IP address</w:t>
       </w:r>
     </w:p>
     <w:p>
@@ -24983,6 +26283,7 @@
           <w:sz w:val="24"/>
           <w:szCs w:val="24"/>
         </w:rPr>
+        <w:lastRenderedPageBreak/>
         <w:t xml:space="preserve">I have </w:t>
       </w:r>
       <w:r>
@@ -25010,9 +26311,8 @@
           <w:sz w:val="24"/>
           <w:szCs w:val="24"/>
         </w:rPr>
-        <w:t xml:space="preserve">depending on how much you would like to do yourself. Ideally you follow the procedure given above in Section 4 above </w:t>
-      </w:r>
-      <w:proofErr w:type="gramStart"/>
+        <w:t>depending on how much you would like to do yourself. Ideally you follow the procedure given above in Section 4 abov</w:t>
+      </w:r>
       <w:r>
         <w:rPr>
           <w:rFonts w:ascii="Helvetica" w:eastAsia="Times New Roman" w:hAnsi="Helvetica" w:cs="Helvetica"/>
@@ -25020,9 +26320,8 @@
           <w:sz w:val="24"/>
           <w:szCs w:val="24"/>
         </w:rPr>
-        <w:t>The  the</w:t>
-      </w:r>
-      <w:proofErr w:type="gramEnd"/>
+        <w:t xml:space="preserve">e. </w:t>
+      </w:r>
       <w:r>
         <w:rPr>
           <w:rFonts w:ascii="Helvetica" w:eastAsia="Times New Roman" w:hAnsi="Helvetica" w:cs="Helvetica"/>
@@ -25120,16 +26419,7 @@
           <w:sz w:val="24"/>
           <w:szCs w:val="24"/>
         </w:rPr>
-        <w:t xml:space="preserve"> Sketch image </w:t>
-      </w:r>
-      <w:r>
-        <w:rPr>
-          <w:rFonts w:ascii="Helvetica" w:eastAsia="Times New Roman" w:hAnsi="Helvetica" w:cs="Helvetica"/>
-          <w:color w:val="333333"/>
-          <w:sz w:val="24"/>
-          <w:szCs w:val="24"/>
-        </w:rPr>
-        <w:t>set up for headless (Jump right into building Open</w:t>
+        <w:t xml:space="preserve"> Sketch image set up for headless (Jump right into building Open</w:t>
       </w:r>
       <w:r>
         <w:rPr>
@@ -25192,7 +26482,7 @@
           <w:sz w:val="24"/>
           <w:szCs w:val="24"/>
         </w:rPr>
-        <w:t xml:space="preserve"> Sketch image set up for headless (Jump right into </w:t>
+        <w:t xml:space="preserve"> Sketch image set up for headless </w:t>
       </w:r>
       <w:r>
         <w:rPr>
@@ -25201,7 +26491,36 @@
           <w:sz w:val="24"/>
           <w:szCs w:val="24"/>
         </w:rPr>
-        <w:t>using OpenCV</w:t>
+        <w:t xml:space="preserve">with OpenCV set </w:t>
+      </w:r>
+      <w:proofErr w:type="gramStart"/>
+      <w:r>
+        <w:rPr>
+          <w:rFonts w:ascii="Helvetica" w:eastAsia="Times New Roman" w:hAnsi="Helvetica" w:cs="Helvetica"/>
+          <w:color w:val="333333"/>
+          <w:sz w:val="24"/>
+          <w:szCs w:val="24"/>
+        </w:rPr>
+        <w:t>up</w:t>
+      </w:r>
+      <w:r>
+        <w:rPr>
+          <w:rFonts w:ascii="Helvetica" w:eastAsia="Times New Roman" w:hAnsi="Helvetica" w:cs="Helvetica"/>
+          <w:color w:val="333333"/>
+          <w:sz w:val="24"/>
+          <w:szCs w:val="24"/>
+        </w:rPr>
+        <w:t>(</w:t>
+      </w:r>
+      <w:proofErr w:type="gramEnd"/>
+      <w:r>
+        <w:rPr>
+          <w:rFonts w:ascii="Helvetica" w:eastAsia="Times New Roman" w:hAnsi="Helvetica" w:cs="Helvetica"/>
+          <w:color w:val="333333"/>
+          <w:sz w:val="24"/>
+          <w:szCs w:val="24"/>
+        </w:rPr>
+        <w:t>Jump right into using OpenCV</w:t>
       </w:r>
     </w:p>
     <w:p>
@@ -25227,7 +26546,7 @@
 
 <file path=word/comments.xml><?xml version="1.0" encoding="utf-8"?>
 <w:comments xmlns:wpc="http://schemas.microsoft.com/office/word/2010/wordprocessingCanvas" xmlns:cx="http://schemas.microsoft.com/office/drawing/2014/chartex" xmlns:cx1="http://schemas.microsoft.com/office/drawing/2015/9/8/chartex" xmlns:cx2="http://schemas.microsoft.com/office/drawing/2015/10/21/chartex" xmlns:cx3="http://schemas.microsoft.com/office/drawing/2016/5/9/chartex" xmlns:cx4="http://schemas.microsoft.com/office/drawing/2016/5/10/chartex" xmlns:cx5="http://schemas.microsoft.com/office/drawing/2016/5/11/chartex" xmlns:cx6="http://schemas.microsoft.com/office/drawing/2016/5/12/chartex" xmlns:cx7="http://schemas.microsoft.com/office/drawing/2016/5/13/chartex" xmlns:cx8="http://schemas.microsoft.com/office/drawing/2016/5/14/chartex" xmlns:mc="http://schemas.openxmlformats.org/markup-compatibility/2006" xmlns:aink="http://schemas.microsoft.com/office/drawing/2016/ink" xmlns:am3d="http://schemas.microsoft.com/office/drawing/2017/model3d" xmlns:o="urn:schemas-microsoft-com:office:office" xmlns:r="http://schemas.openxmlformats.org/officeDocument/2006/relationships" xmlns:m="http://schemas.openxmlformats.org/officeDocument/2006/math" xmlns:v="urn:schemas-microsoft-com:vml" xmlns:wp14="http://schemas.microsoft.com/office/word/2010/wordprocessingDrawing" xmlns:wp="http://schemas.openxmlformats.org/drawingml/2006/wordprocessingDrawing" xmlns:w10="urn:schemas-microsoft-com:office:word" xmlns:w="http://schemas.openxmlformats.org/wordprocessingml/2006/main" xmlns:w14="http://schemas.microsoft.com/office/word/2010/wordml" xmlns:w15="http://schemas.microsoft.com/office/word/2012/wordml" xmlns:w16cid="http://schemas.microsoft.com/office/word/2016/wordml/cid" xmlns:w16se="http://schemas.microsoft.com/office/word/2015/wordml/symex" xmlns:wpg="http://schemas.microsoft.com/office/word/2010/wordprocessingGroup" xmlns:wpi="http://schemas.microsoft.com/office/word/2010/wordprocessingInk" xmlns:wne="http://schemas.microsoft.com/office/word/2006/wordml" xmlns:wps="http://schemas.microsoft.com/office/word/2010/wordprocessingShape" mc:Ignorable="w14 w15 w16se w16cid wp14">
-  <w:comment w:id="1" w:author="Calvarese, Russell" w:date="2018-11-16T12:02:00Z" w:initials="CR">
+  <w:comment w:id="0" w:author="Calvarese, Russell" w:date="2018-11-16T12:02:00Z" w:initials="CR">
     <w:p>
       <w:pPr>
         <w:pStyle w:val="CommentText"/>
@@ -25394,6 +26713,119 @@
     </w:lvl>
   </w:abstractNum>
   <w:abstractNum w:abstractNumId="1" w15:restartNumberingAfterBreak="0">
+    <w:nsid w:val="05890559"/>
+    <w:multiLevelType w:val="hybridMultilevel"/>
+    <w:tmpl w:val="8A6A8CAC"/>
+    <w:lvl w:ilvl="0" w:tplc="04090001">
+      <w:start w:val="1"/>
+      <w:numFmt w:val="bullet"/>
+      <w:lvlText w:val=""/>
+      <w:lvlJc w:val="left"/>
+      <w:pPr>
+        <w:ind w:left="1800" w:hanging="360"/>
+      </w:pPr>
+      <w:rPr>
+        <w:rFonts w:ascii="Symbol" w:hAnsi="Symbol" w:hint="default"/>
+      </w:rPr>
+    </w:lvl>
+    <w:lvl w:ilvl="1" w:tplc="04090003" w:tentative="1">
+      <w:start w:val="1"/>
+      <w:numFmt w:val="bullet"/>
+      <w:lvlText w:val="o"/>
+      <w:lvlJc w:val="left"/>
+      <w:pPr>
+        <w:ind w:left="2520" w:hanging="360"/>
+      </w:pPr>
+      <w:rPr>
+        <w:rFonts w:ascii="Courier New" w:hAnsi="Courier New" w:cs="Courier New" w:hint="default"/>
+      </w:rPr>
+    </w:lvl>
+    <w:lvl w:ilvl="2" w:tplc="04090005" w:tentative="1">
+      <w:start w:val="1"/>
+      <w:numFmt w:val="bullet"/>
+      <w:lvlText w:val=""/>
+      <w:lvlJc w:val="left"/>
+      <w:pPr>
+        <w:ind w:left="3240" w:hanging="360"/>
+      </w:pPr>
+      <w:rPr>
+        <w:rFonts w:ascii="Wingdings" w:hAnsi="Wingdings" w:hint="default"/>
+      </w:rPr>
+    </w:lvl>
+    <w:lvl w:ilvl="3" w:tplc="04090001" w:tentative="1">
+      <w:start w:val="1"/>
+      <w:numFmt w:val="bullet"/>
+      <w:lvlText w:val=""/>
+      <w:lvlJc w:val="left"/>
+      <w:pPr>
+        <w:ind w:left="3960" w:hanging="360"/>
+      </w:pPr>
+      <w:rPr>
+        <w:rFonts w:ascii="Symbol" w:hAnsi="Symbol" w:hint="default"/>
+      </w:rPr>
+    </w:lvl>
+    <w:lvl w:ilvl="4" w:tplc="04090003" w:tentative="1">
+      <w:start w:val="1"/>
+      <w:numFmt w:val="bullet"/>
+      <w:lvlText w:val="o"/>
+      <w:lvlJc w:val="left"/>
+      <w:pPr>
+        <w:ind w:left="4680" w:hanging="360"/>
+      </w:pPr>
+      <w:rPr>
+        <w:rFonts w:ascii="Courier New" w:hAnsi="Courier New" w:cs="Courier New" w:hint="default"/>
+      </w:rPr>
+    </w:lvl>
+    <w:lvl w:ilvl="5" w:tplc="04090005" w:tentative="1">
+      <w:start w:val="1"/>
+      <w:numFmt w:val="bullet"/>
+      <w:lvlText w:val=""/>
+      <w:lvlJc w:val="left"/>
+      <w:pPr>
+        <w:ind w:left="5400" w:hanging="360"/>
+      </w:pPr>
+      <w:rPr>
+        <w:rFonts w:ascii="Wingdings" w:hAnsi="Wingdings" w:hint="default"/>
+      </w:rPr>
+    </w:lvl>
+    <w:lvl w:ilvl="6" w:tplc="04090001" w:tentative="1">
+      <w:start w:val="1"/>
+      <w:numFmt w:val="bullet"/>
+      <w:lvlText w:val=""/>
+      <w:lvlJc w:val="left"/>
+      <w:pPr>
+        <w:ind w:left="6120" w:hanging="360"/>
+      </w:pPr>
+      <w:rPr>
+        <w:rFonts w:ascii="Symbol" w:hAnsi="Symbol" w:hint="default"/>
+      </w:rPr>
+    </w:lvl>
+    <w:lvl w:ilvl="7" w:tplc="04090003" w:tentative="1">
+      <w:start w:val="1"/>
+      <w:numFmt w:val="bullet"/>
+      <w:lvlText w:val="o"/>
+      <w:lvlJc w:val="left"/>
+      <w:pPr>
+        <w:ind w:left="6840" w:hanging="360"/>
+      </w:pPr>
+      <w:rPr>
+        <w:rFonts w:ascii="Courier New" w:hAnsi="Courier New" w:cs="Courier New" w:hint="default"/>
+      </w:rPr>
+    </w:lvl>
+    <w:lvl w:ilvl="8" w:tplc="04090005" w:tentative="1">
+      <w:start w:val="1"/>
+      <w:numFmt w:val="bullet"/>
+      <w:lvlText w:val=""/>
+      <w:lvlJc w:val="left"/>
+      <w:pPr>
+        <w:ind w:left="7560" w:hanging="360"/>
+      </w:pPr>
+      <w:rPr>
+        <w:rFonts w:ascii="Wingdings" w:hAnsi="Wingdings" w:hint="default"/>
+      </w:rPr>
+    </w:lvl>
+  </w:abstractNum>
+  <w:abstractNum w:abstractNumId="2" w15:restartNumberingAfterBreak="0">
     <w:nsid w:val="06A76EFD"/>
     <w:multiLevelType w:val="hybridMultilevel"/>
     <w:tmpl w:val="507C0036"/>
@@ -25506,7 +26938,7 @@
       </w:rPr>
     </w:lvl>
   </w:abstractNum>
-  <w:abstractNum w:abstractNumId="2" w15:restartNumberingAfterBreak="0">
+  <w:abstractNum w:abstractNumId="3" w15:restartNumberingAfterBreak="0">
     <w:nsid w:val="099C5015"/>
     <w:multiLevelType w:val="hybridMultilevel"/>
     <w:tmpl w:val="DBD28894"/>
@@ -25595,7 +27027,7 @@
       </w:pPr>
     </w:lvl>
   </w:abstractNum>
-  <w:abstractNum w:abstractNumId="3" w15:restartNumberingAfterBreak="0">
+  <w:abstractNum w:abstractNumId="4" w15:restartNumberingAfterBreak="0">
     <w:nsid w:val="0C9A17A6"/>
     <w:multiLevelType w:val="hybridMultilevel"/>
     <w:tmpl w:val="F6967DFE"/>
@@ -25681,7 +27113,120 @@
       </w:pPr>
     </w:lvl>
   </w:abstractNum>
-  <w:abstractNum w:abstractNumId="4" w15:restartNumberingAfterBreak="0">
+  <w:abstractNum w:abstractNumId="5" w15:restartNumberingAfterBreak="0">
+    <w:nsid w:val="0DCB5BE2"/>
+    <w:multiLevelType w:val="hybridMultilevel"/>
+    <w:tmpl w:val="79449CA6"/>
+    <w:lvl w:ilvl="0" w:tplc="04090001">
+      <w:start w:val="1"/>
+      <w:numFmt w:val="bullet"/>
+      <w:lvlText w:val=""/>
+      <w:lvlJc w:val="left"/>
+      <w:pPr>
+        <w:ind w:left="1800" w:hanging="360"/>
+      </w:pPr>
+      <w:rPr>
+        <w:rFonts w:ascii="Symbol" w:hAnsi="Symbol" w:hint="default"/>
+      </w:rPr>
+    </w:lvl>
+    <w:lvl w:ilvl="1" w:tplc="04090003" w:tentative="1">
+      <w:start w:val="1"/>
+      <w:numFmt w:val="bullet"/>
+      <w:lvlText w:val="o"/>
+      <w:lvlJc w:val="left"/>
+      <w:pPr>
+        <w:ind w:left="2520" w:hanging="360"/>
+      </w:pPr>
+      <w:rPr>
+        <w:rFonts w:ascii="Courier New" w:hAnsi="Courier New" w:cs="Courier New" w:hint="default"/>
+      </w:rPr>
+    </w:lvl>
+    <w:lvl w:ilvl="2" w:tplc="04090005" w:tentative="1">
+      <w:start w:val="1"/>
+      <w:numFmt w:val="bullet"/>
+      <w:lvlText w:val=""/>
+      <w:lvlJc w:val="left"/>
+      <w:pPr>
+        <w:ind w:left="3240" w:hanging="360"/>
+      </w:pPr>
+      <w:rPr>
+        <w:rFonts w:ascii="Wingdings" w:hAnsi="Wingdings" w:hint="default"/>
+      </w:rPr>
+    </w:lvl>
+    <w:lvl w:ilvl="3" w:tplc="04090001" w:tentative="1">
+      <w:start w:val="1"/>
+      <w:numFmt w:val="bullet"/>
+      <w:lvlText w:val=""/>
+      <w:lvlJc w:val="left"/>
+      <w:pPr>
+        <w:ind w:left="3960" w:hanging="360"/>
+      </w:pPr>
+      <w:rPr>
+        <w:rFonts w:ascii="Symbol" w:hAnsi="Symbol" w:hint="default"/>
+      </w:rPr>
+    </w:lvl>
+    <w:lvl w:ilvl="4" w:tplc="04090003" w:tentative="1">
+      <w:start w:val="1"/>
+      <w:numFmt w:val="bullet"/>
+      <w:lvlText w:val="o"/>
+      <w:lvlJc w:val="left"/>
+      <w:pPr>
+        <w:ind w:left="4680" w:hanging="360"/>
+      </w:pPr>
+      <w:rPr>
+        <w:rFonts w:ascii="Courier New" w:hAnsi="Courier New" w:cs="Courier New" w:hint="default"/>
+      </w:rPr>
+    </w:lvl>
+    <w:lvl w:ilvl="5" w:tplc="04090005" w:tentative="1">
+      <w:start w:val="1"/>
+      <w:numFmt w:val="bullet"/>
+      <w:lvlText w:val=""/>
+      <w:lvlJc w:val="left"/>
+      <w:pPr>
+        <w:ind w:left="5400" w:hanging="360"/>
+      </w:pPr>
+      <w:rPr>
+        <w:rFonts w:ascii="Wingdings" w:hAnsi="Wingdings" w:hint="default"/>
+      </w:rPr>
+    </w:lvl>
+    <w:lvl w:ilvl="6" w:tplc="04090001" w:tentative="1">
+      <w:start w:val="1"/>
+      <w:numFmt w:val="bullet"/>
+      <w:lvlText w:val=""/>
+      <w:lvlJc w:val="left"/>
+      <w:pPr>
+        <w:ind w:left="6120" w:hanging="360"/>
+      </w:pPr>
+      <w:rPr>
+        <w:rFonts w:ascii="Symbol" w:hAnsi="Symbol" w:hint="default"/>
+      </w:rPr>
+    </w:lvl>
+    <w:lvl w:ilvl="7" w:tplc="04090003" w:tentative="1">
+      <w:start w:val="1"/>
+      <w:numFmt w:val="bullet"/>
+      <w:lvlText w:val="o"/>
+      <w:lvlJc w:val="left"/>
+      <w:pPr>
+        <w:ind w:left="6840" w:hanging="360"/>
+      </w:pPr>
+      <w:rPr>
+        <w:rFonts w:ascii="Courier New" w:hAnsi="Courier New" w:cs="Courier New" w:hint="default"/>
+      </w:rPr>
+    </w:lvl>
+    <w:lvl w:ilvl="8" w:tplc="04090005" w:tentative="1">
+      <w:start w:val="1"/>
+      <w:numFmt w:val="bullet"/>
+      <w:lvlText w:val=""/>
+      <w:lvlJc w:val="left"/>
+      <w:pPr>
+        <w:ind w:left="7560" w:hanging="360"/>
+      </w:pPr>
+      <w:rPr>
+        <w:rFonts w:ascii="Wingdings" w:hAnsi="Wingdings" w:hint="default"/>
+      </w:rPr>
+    </w:lvl>
+  </w:abstractNum>
+  <w:abstractNum w:abstractNumId="6" w15:restartNumberingAfterBreak="0">
     <w:nsid w:val="101D5051"/>
     <w:multiLevelType w:val="hybridMultilevel"/>
     <w:tmpl w:val="F9BE9094"/>
@@ -25770,7 +27315,7 @@
       </w:pPr>
     </w:lvl>
   </w:abstractNum>
-  <w:abstractNum w:abstractNumId="5" w15:restartNumberingAfterBreak="0">
+  <w:abstractNum w:abstractNumId="7" w15:restartNumberingAfterBreak="0">
     <w:nsid w:val="10E83925"/>
     <w:multiLevelType w:val="hybridMultilevel"/>
     <w:tmpl w:val="1146EA9E"/>
@@ -25883,7 +27428,7 @@
       </w:rPr>
     </w:lvl>
   </w:abstractNum>
-  <w:abstractNum w:abstractNumId="6" w15:restartNumberingAfterBreak="0">
+  <w:abstractNum w:abstractNumId="8" w15:restartNumberingAfterBreak="0">
     <w:nsid w:val="11BB5C81"/>
     <w:multiLevelType w:val="hybridMultilevel"/>
     <w:tmpl w:val="FA40FCDC"/>
@@ -25996,7 +27541,7 @@
       </w:rPr>
     </w:lvl>
   </w:abstractNum>
-  <w:abstractNum w:abstractNumId="7" w15:restartNumberingAfterBreak="0">
+  <w:abstractNum w:abstractNumId="9" w15:restartNumberingAfterBreak="0">
     <w:nsid w:val="122C4DAF"/>
     <w:multiLevelType w:val="hybridMultilevel"/>
     <w:tmpl w:val="EEC8F4AA"/>
@@ -26109,7 +27654,7 @@
       </w:rPr>
     </w:lvl>
   </w:abstractNum>
-  <w:abstractNum w:abstractNumId="8" w15:restartNumberingAfterBreak="0">
+  <w:abstractNum w:abstractNumId="10" w15:restartNumberingAfterBreak="0">
     <w:nsid w:val="13513C37"/>
     <w:multiLevelType w:val="multilevel"/>
     <w:tmpl w:val="B4DCED6E"/>
@@ -26258,7 +27803,7 @@
       </w:rPr>
     </w:lvl>
   </w:abstractNum>
-  <w:abstractNum w:abstractNumId="9" w15:restartNumberingAfterBreak="0">
+  <w:abstractNum w:abstractNumId="11" w15:restartNumberingAfterBreak="0">
     <w:nsid w:val="148A1F0A"/>
     <w:multiLevelType w:val="hybridMultilevel"/>
     <w:tmpl w:val="FABA626E"/>
@@ -26348,7 +27893,7 @@
       </w:pPr>
     </w:lvl>
   </w:abstractNum>
-  <w:abstractNum w:abstractNumId="10" w15:restartNumberingAfterBreak="0">
+  <w:abstractNum w:abstractNumId="12" w15:restartNumberingAfterBreak="0">
     <w:nsid w:val="14A52901"/>
     <w:multiLevelType w:val="multilevel"/>
     <w:tmpl w:val="775A2B48"/>
@@ -26497,7 +28042,7 @@
       </w:rPr>
     </w:lvl>
   </w:abstractNum>
-  <w:abstractNum w:abstractNumId="11" w15:restartNumberingAfterBreak="0">
+  <w:abstractNum w:abstractNumId="13" w15:restartNumberingAfterBreak="0">
     <w:nsid w:val="168A63AB"/>
     <w:multiLevelType w:val="hybridMultilevel"/>
     <w:tmpl w:val="CECC2540"/>
@@ -26610,7 +28155,7 @@
       </w:rPr>
     </w:lvl>
   </w:abstractNum>
-  <w:abstractNum w:abstractNumId="12" w15:restartNumberingAfterBreak="0">
+  <w:abstractNum w:abstractNumId="14" w15:restartNumberingAfterBreak="0">
     <w:nsid w:val="1D4763DA"/>
     <w:multiLevelType w:val="hybridMultilevel"/>
     <w:tmpl w:val="D7C65390"/>
@@ -26723,7 +28268,7 @@
       </w:rPr>
     </w:lvl>
   </w:abstractNum>
-  <w:abstractNum w:abstractNumId="13" w15:restartNumberingAfterBreak="0">
+  <w:abstractNum w:abstractNumId="15" w15:restartNumberingAfterBreak="0">
     <w:nsid w:val="20965A4B"/>
     <w:multiLevelType w:val="hybridMultilevel"/>
     <w:tmpl w:val="88DAA0E6"/>
@@ -26812,7 +28357,7 @@
       </w:pPr>
     </w:lvl>
   </w:abstractNum>
-  <w:abstractNum w:abstractNumId="14" w15:restartNumberingAfterBreak="0">
+  <w:abstractNum w:abstractNumId="16" w15:restartNumberingAfterBreak="0">
     <w:nsid w:val="22246D7D"/>
     <w:multiLevelType w:val="multilevel"/>
     <w:tmpl w:val="686E9F66"/>
@@ -26961,7 +28506,7 @@
       </w:rPr>
     </w:lvl>
   </w:abstractNum>
-  <w:abstractNum w:abstractNumId="15" w15:restartNumberingAfterBreak="0">
+  <w:abstractNum w:abstractNumId="17" w15:restartNumberingAfterBreak="0">
     <w:nsid w:val="23A11E92"/>
     <w:multiLevelType w:val="hybridMultilevel"/>
     <w:tmpl w:val="20384D7C"/>
@@ -27074,7 +28619,7 @@
       </w:rPr>
     </w:lvl>
   </w:abstractNum>
-  <w:abstractNum w:abstractNumId="16" w15:restartNumberingAfterBreak="0">
+  <w:abstractNum w:abstractNumId="18" w15:restartNumberingAfterBreak="0">
     <w:nsid w:val="23DD7E3A"/>
     <w:multiLevelType w:val="hybridMultilevel"/>
     <w:tmpl w:val="BE80B338"/>
@@ -27187,7 +28732,7 @@
       </w:rPr>
     </w:lvl>
   </w:abstractNum>
-  <w:abstractNum w:abstractNumId="17" w15:restartNumberingAfterBreak="0">
+  <w:abstractNum w:abstractNumId="19" w15:restartNumberingAfterBreak="0">
     <w:nsid w:val="27563D6F"/>
     <w:multiLevelType w:val="hybridMultilevel"/>
     <w:tmpl w:val="3664ED8A"/>
@@ -27300,7 +28845,7 @@
       </w:rPr>
     </w:lvl>
   </w:abstractNum>
-  <w:abstractNum w:abstractNumId="18" w15:restartNumberingAfterBreak="0">
+  <w:abstractNum w:abstractNumId="20" w15:restartNumberingAfterBreak="0">
     <w:nsid w:val="29CA5BCA"/>
     <w:multiLevelType w:val="hybridMultilevel"/>
     <w:tmpl w:val="4FC0E4B8"/>
@@ -27413,7 +28958,7 @@
       </w:rPr>
     </w:lvl>
   </w:abstractNum>
-  <w:abstractNum w:abstractNumId="19" w15:restartNumberingAfterBreak="0">
+  <w:abstractNum w:abstractNumId="21" w15:restartNumberingAfterBreak="0">
     <w:nsid w:val="2CA56977"/>
     <w:multiLevelType w:val="multilevel"/>
     <w:tmpl w:val="A7169C66"/>
@@ -27562,7 +29107,7 @@
       </w:rPr>
     </w:lvl>
   </w:abstractNum>
-  <w:abstractNum w:abstractNumId="20" w15:restartNumberingAfterBreak="0">
+  <w:abstractNum w:abstractNumId="22" w15:restartNumberingAfterBreak="0">
     <w:nsid w:val="2D997B46"/>
     <w:multiLevelType w:val="hybridMultilevel"/>
     <w:tmpl w:val="075E21BC"/>
@@ -27675,7 +29220,7 @@
       </w:rPr>
     </w:lvl>
   </w:abstractNum>
-  <w:abstractNum w:abstractNumId="21" w15:restartNumberingAfterBreak="0">
+  <w:abstractNum w:abstractNumId="23" w15:restartNumberingAfterBreak="0">
     <w:nsid w:val="2D9F6373"/>
     <w:multiLevelType w:val="hybridMultilevel"/>
     <w:tmpl w:val="BDAC0C3E"/>
@@ -27764,7 +29309,7 @@
       </w:pPr>
     </w:lvl>
   </w:abstractNum>
-  <w:abstractNum w:abstractNumId="22" w15:restartNumberingAfterBreak="0">
+  <w:abstractNum w:abstractNumId="24" w15:restartNumberingAfterBreak="0">
     <w:nsid w:val="2F687845"/>
     <w:multiLevelType w:val="hybridMultilevel"/>
     <w:tmpl w:val="A34AE488"/>
@@ -27850,7 +29395,7 @@
       </w:pPr>
     </w:lvl>
   </w:abstractNum>
-  <w:abstractNum w:abstractNumId="23" w15:restartNumberingAfterBreak="0">
+  <w:abstractNum w:abstractNumId="25" w15:restartNumberingAfterBreak="0">
     <w:nsid w:val="3C891E87"/>
     <w:multiLevelType w:val="hybridMultilevel"/>
     <w:tmpl w:val="D59C78B0"/>
@@ -27963,7 +29508,120 @@
       </w:rPr>
     </w:lvl>
   </w:abstractNum>
-  <w:abstractNum w:abstractNumId="24" w15:restartNumberingAfterBreak="0">
+  <w:abstractNum w:abstractNumId="26" w15:restartNumberingAfterBreak="0">
+    <w:nsid w:val="3DEF4193"/>
+    <w:multiLevelType w:val="hybridMultilevel"/>
+    <w:tmpl w:val="BD8C4E20"/>
+    <w:lvl w:ilvl="0" w:tplc="04090001">
+      <w:start w:val="1"/>
+      <w:numFmt w:val="bullet"/>
+      <w:lvlText w:val=""/>
+      <w:lvlJc w:val="left"/>
+      <w:pPr>
+        <w:ind w:left="1800" w:hanging="360"/>
+      </w:pPr>
+      <w:rPr>
+        <w:rFonts w:ascii="Symbol" w:hAnsi="Symbol" w:hint="default"/>
+      </w:rPr>
+    </w:lvl>
+    <w:lvl w:ilvl="1" w:tplc="04090003">
+      <w:start w:val="1"/>
+      <w:numFmt w:val="bullet"/>
+      <w:lvlText w:val="o"/>
+      <w:lvlJc w:val="left"/>
+      <w:pPr>
+        <w:ind w:left="2520" w:hanging="360"/>
+      </w:pPr>
+      <w:rPr>
+        <w:rFonts w:ascii="Courier New" w:hAnsi="Courier New" w:cs="Courier New" w:hint="default"/>
+      </w:rPr>
+    </w:lvl>
+    <w:lvl w:ilvl="2" w:tplc="04090005" w:tentative="1">
+      <w:start w:val="1"/>
+      <w:numFmt w:val="bullet"/>
+      <w:lvlText w:val=""/>
+      <w:lvlJc w:val="left"/>
+      <w:pPr>
+        <w:ind w:left="3240" w:hanging="360"/>
+      </w:pPr>
+      <w:rPr>
+        <w:rFonts w:ascii="Wingdings" w:hAnsi="Wingdings" w:hint="default"/>
+      </w:rPr>
+    </w:lvl>
+    <w:lvl w:ilvl="3" w:tplc="04090001" w:tentative="1">
+      <w:start w:val="1"/>
+      <w:numFmt w:val="bullet"/>
+      <w:lvlText w:val=""/>
+      <w:lvlJc w:val="left"/>
+      <w:pPr>
+        <w:ind w:left="3960" w:hanging="360"/>
+      </w:pPr>
+      <w:rPr>
+        <w:rFonts w:ascii="Symbol" w:hAnsi="Symbol" w:hint="default"/>
+      </w:rPr>
+    </w:lvl>
+    <w:lvl w:ilvl="4" w:tplc="04090003" w:tentative="1">
+      <w:start w:val="1"/>
+      <w:numFmt w:val="bullet"/>
+      <w:lvlText w:val="o"/>
+      <w:lvlJc w:val="left"/>
+      <w:pPr>
+        <w:ind w:left="4680" w:hanging="360"/>
+      </w:pPr>
+      <w:rPr>
+        <w:rFonts w:ascii="Courier New" w:hAnsi="Courier New" w:cs="Courier New" w:hint="default"/>
+      </w:rPr>
+    </w:lvl>
+    <w:lvl w:ilvl="5" w:tplc="04090005" w:tentative="1">
+      <w:start w:val="1"/>
+      <w:numFmt w:val="bullet"/>
+      <w:lvlText w:val=""/>
+      <w:lvlJc w:val="left"/>
+      <w:pPr>
+        <w:ind w:left="5400" w:hanging="360"/>
+      </w:pPr>
+      <w:rPr>
+        <w:rFonts w:ascii="Wingdings" w:hAnsi="Wingdings" w:hint="default"/>
+      </w:rPr>
+    </w:lvl>
+    <w:lvl w:ilvl="6" w:tplc="04090001" w:tentative="1">
+      <w:start w:val="1"/>
+      <w:numFmt w:val="bullet"/>
+      <w:lvlText w:val=""/>
+      <w:lvlJc w:val="left"/>
+      <w:pPr>
+        <w:ind w:left="6120" w:hanging="360"/>
+      </w:pPr>
+      <w:rPr>
+        <w:rFonts w:ascii="Symbol" w:hAnsi="Symbol" w:hint="default"/>
+      </w:rPr>
+    </w:lvl>
+    <w:lvl w:ilvl="7" w:tplc="04090003" w:tentative="1">
+      <w:start w:val="1"/>
+      <w:numFmt w:val="bullet"/>
+      <w:lvlText w:val="o"/>
+      <w:lvlJc w:val="left"/>
+      <w:pPr>
+        <w:ind w:left="6840" w:hanging="360"/>
+      </w:pPr>
+      <w:rPr>
+        <w:rFonts w:ascii="Courier New" w:hAnsi="Courier New" w:cs="Courier New" w:hint="default"/>
+      </w:rPr>
+    </w:lvl>
+    <w:lvl w:ilvl="8" w:tplc="04090005" w:tentative="1">
+      <w:start w:val="1"/>
+      <w:numFmt w:val="bullet"/>
+      <w:lvlText w:val=""/>
+      <w:lvlJc w:val="left"/>
+      <w:pPr>
+        <w:ind w:left="7560" w:hanging="360"/>
+      </w:pPr>
+      <w:rPr>
+        <w:rFonts w:ascii="Wingdings" w:hAnsi="Wingdings" w:hint="default"/>
+      </w:rPr>
+    </w:lvl>
+  </w:abstractNum>
+  <w:abstractNum w:abstractNumId="27" w15:restartNumberingAfterBreak="0">
     <w:nsid w:val="3E260671"/>
     <w:multiLevelType w:val="hybridMultilevel"/>
     <w:tmpl w:val="6F44DFA4"/>
@@ -28076,7 +29734,7 @@
       </w:rPr>
     </w:lvl>
   </w:abstractNum>
-  <w:abstractNum w:abstractNumId="25" w15:restartNumberingAfterBreak="0">
+  <w:abstractNum w:abstractNumId="28" w15:restartNumberingAfterBreak="0">
     <w:nsid w:val="3E8E0B0F"/>
     <w:multiLevelType w:val="multilevel"/>
     <w:tmpl w:val="F79A894A"/>
@@ -28225,7 +29883,7 @@
       </w:rPr>
     </w:lvl>
   </w:abstractNum>
-  <w:abstractNum w:abstractNumId="26" w15:restartNumberingAfterBreak="0">
+  <w:abstractNum w:abstractNumId="29" w15:restartNumberingAfterBreak="0">
     <w:nsid w:val="3F6A0081"/>
     <w:multiLevelType w:val="hybridMultilevel"/>
     <w:tmpl w:val="0DEEB72C"/>
@@ -28311,7 +29969,7 @@
       </w:pPr>
     </w:lvl>
   </w:abstractNum>
-  <w:abstractNum w:abstractNumId="27" w15:restartNumberingAfterBreak="0">
+  <w:abstractNum w:abstractNumId="30" w15:restartNumberingAfterBreak="0">
     <w:nsid w:val="49156878"/>
     <w:multiLevelType w:val="hybridMultilevel"/>
     <w:tmpl w:val="FF8887B4"/>
@@ -28400,7 +30058,7 @@
       </w:pPr>
     </w:lvl>
   </w:abstractNum>
-  <w:abstractNum w:abstractNumId="28" w15:restartNumberingAfterBreak="0">
+  <w:abstractNum w:abstractNumId="31" w15:restartNumberingAfterBreak="0">
     <w:nsid w:val="4BDC6F56"/>
     <w:multiLevelType w:val="multilevel"/>
     <w:tmpl w:val="31AC09D0"/>
@@ -28549,7 +30207,7 @@
       </w:rPr>
     </w:lvl>
   </w:abstractNum>
-  <w:abstractNum w:abstractNumId="29" w15:restartNumberingAfterBreak="0">
+  <w:abstractNum w:abstractNumId="32" w15:restartNumberingAfterBreak="0">
     <w:nsid w:val="4BF41A16"/>
     <w:multiLevelType w:val="multilevel"/>
     <w:tmpl w:val="F606D6FA"/>
@@ -28662,7 +30320,7 @@
       </w:pPr>
     </w:lvl>
   </w:abstractNum>
-  <w:abstractNum w:abstractNumId="30" w15:restartNumberingAfterBreak="0">
+  <w:abstractNum w:abstractNumId="33" w15:restartNumberingAfterBreak="0">
     <w:nsid w:val="556B299B"/>
     <w:multiLevelType w:val="hybridMultilevel"/>
     <w:tmpl w:val="AD96FD8C"/>
@@ -28748,7 +30406,7 @@
       </w:pPr>
     </w:lvl>
   </w:abstractNum>
-  <w:abstractNum w:abstractNumId="31" w15:restartNumberingAfterBreak="0">
+  <w:abstractNum w:abstractNumId="34" w15:restartNumberingAfterBreak="0">
     <w:nsid w:val="565E1950"/>
     <w:multiLevelType w:val="multilevel"/>
     <w:tmpl w:val="702A943A"/>
@@ -28897,7 +30555,7 @@
       </w:rPr>
     </w:lvl>
   </w:abstractNum>
-  <w:abstractNum w:abstractNumId="32" w15:restartNumberingAfterBreak="0">
+  <w:abstractNum w:abstractNumId="35" w15:restartNumberingAfterBreak="0">
     <w:nsid w:val="56C92E94"/>
     <w:multiLevelType w:val="multilevel"/>
     <w:tmpl w:val="4EEE7954"/>
@@ -29046,7 +30704,7 @@
       </w:rPr>
     </w:lvl>
   </w:abstractNum>
-  <w:abstractNum w:abstractNumId="33" w15:restartNumberingAfterBreak="0">
+  <w:abstractNum w:abstractNumId="36" w15:restartNumberingAfterBreak="0">
     <w:nsid w:val="56D43D49"/>
     <w:multiLevelType w:val="hybridMultilevel"/>
     <w:tmpl w:val="CCE630C2"/>
@@ -29135,7 +30793,7 @@
       </w:pPr>
     </w:lvl>
   </w:abstractNum>
-  <w:abstractNum w:abstractNumId="34" w15:restartNumberingAfterBreak="0">
+  <w:abstractNum w:abstractNumId="37" w15:restartNumberingAfterBreak="0">
     <w:nsid w:val="5C05042A"/>
     <w:multiLevelType w:val="hybridMultilevel"/>
     <w:tmpl w:val="D624CCDA"/>
@@ -29224,7 +30882,7 @@
       </w:pPr>
     </w:lvl>
   </w:abstractNum>
-  <w:abstractNum w:abstractNumId="35" w15:restartNumberingAfterBreak="0">
+  <w:abstractNum w:abstractNumId="38" w15:restartNumberingAfterBreak="0">
     <w:nsid w:val="5CE215D0"/>
     <w:multiLevelType w:val="hybridMultilevel"/>
     <w:tmpl w:val="0C94E6EA"/>
@@ -29310,7 +30968,7 @@
       </w:pPr>
     </w:lvl>
   </w:abstractNum>
-  <w:abstractNum w:abstractNumId="36" w15:restartNumberingAfterBreak="0">
+  <w:abstractNum w:abstractNumId="39" w15:restartNumberingAfterBreak="0">
     <w:nsid w:val="5D4026D8"/>
     <w:multiLevelType w:val="hybridMultilevel"/>
     <w:tmpl w:val="E432109E"/>
@@ -29423,7 +31081,7 @@
       </w:rPr>
     </w:lvl>
   </w:abstractNum>
-  <w:abstractNum w:abstractNumId="37" w15:restartNumberingAfterBreak="0">
+  <w:abstractNum w:abstractNumId="40" w15:restartNumberingAfterBreak="0">
     <w:nsid w:val="654674C6"/>
     <w:multiLevelType w:val="hybridMultilevel"/>
     <w:tmpl w:val="4EA45456"/>
@@ -29509,7 +31167,7 @@
       </w:pPr>
     </w:lvl>
   </w:abstractNum>
-  <w:abstractNum w:abstractNumId="38" w15:restartNumberingAfterBreak="0">
+  <w:abstractNum w:abstractNumId="41" w15:restartNumberingAfterBreak="0">
     <w:nsid w:val="66774342"/>
     <w:multiLevelType w:val="hybridMultilevel"/>
     <w:tmpl w:val="DBD28894"/>
@@ -29598,7 +31256,7 @@
       </w:pPr>
     </w:lvl>
   </w:abstractNum>
-  <w:abstractNum w:abstractNumId="39" w15:restartNumberingAfterBreak="0">
+  <w:abstractNum w:abstractNumId="42" w15:restartNumberingAfterBreak="0">
     <w:nsid w:val="6CA831DD"/>
     <w:multiLevelType w:val="hybridMultilevel"/>
     <w:tmpl w:val="386C1A74"/>
@@ -29684,7 +31342,7 @@
       </w:pPr>
     </w:lvl>
   </w:abstractNum>
-  <w:abstractNum w:abstractNumId="40" w15:restartNumberingAfterBreak="0">
+  <w:abstractNum w:abstractNumId="43" w15:restartNumberingAfterBreak="0">
     <w:nsid w:val="70C92514"/>
     <w:multiLevelType w:val="hybridMultilevel"/>
     <w:tmpl w:val="F510FB14"/>
@@ -29773,7 +31431,7 @@
       </w:pPr>
     </w:lvl>
   </w:abstractNum>
-  <w:abstractNum w:abstractNumId="41" w15:restartNumberingAfterBreak="0">
+  <w:abstractNum w:abstractNumId="44" w15:restartNumberingAfterBreak="0">
     <w:nsid w:val="75AD4A06"/>
     <w:multiLevelType w:val="hybridMultilevel"/>
     <w:tmpl w:val="6728FC24"/>
@@ -29886,7 +31544,7 @@
       </w:rPr>
     </w:lvl>
   </w:abstractNum>
-  <w:abstractNum w:abstractNumId="42" w15:restartNumberingAfterBreak="0">
+  <w:abstractNum w:abstractNumId="45" w15:restartNumberingAfterBreak="0">
     <w:nsid w:val="7CEC2D3C"/>
     <w:multiLevelType w:val="multilevel"/>
     <w:tmpl w:val="40E8972A"/>
@@ -30035,7 +31693,7 @@
       </w:rPr>
     </w:lvl>
   </w:abstractNum>
-  <w:abstractNum w:abstractNumId="43" w15:restartNumberingAfterBreak="0">
+  <w:abstractNum w:abstractNumId="46" w15:restartNumberingAfterBreak="0">
     <w:nsid w:val="7EB06E2A"/>
     <w:multiLevelType w:val="hybridMultilevel"/>
     <w:tmpl w:val="ECE004CC"/>
@@ -30149,136 +31807,145 @@
     </w:lvl>
   </w:abstractNum>
   <w:num w:numId="1">
-    <w:abstractNumId w:val="24"/>
+    <w:abstractNumId w:val="27"/>
   </w:num>
   <w:num w:numId="2">
+    <w:abstractNumId w:val="20"/>
+  </w:num>
+  <w:num w:numId="3">
+    <w:abstractNumId w:val="4"/>
+  </w:num>
+  <w:num w:numId="4">
+    <w:abstractNumId w:val="40"/>
+  </w:num>
+  <w:num w:numId="5">
+    <w:abstractNumId w:val="9"/>
+  </w:num>
+  <w:num w:numId="6">
+    <w:abstractNumId w:val="14"/>
+  </w:num>
+  <w:num w:numId="7">
+    <w:abstractNumId w:val="7"/>
+  </w:num>
+  <w:num w:numId="8">
+    <w:abstractNumId w:val="13"/>
+  </w:num>
+  <w:num w:numId="9">
+    <w:abstractNumId w:val="44"/>
+  </w:num>
+  <w:num w:numId="10">
+    <w:abstractNumId w:val="32"/>
+  </w:num>
+  <w:num w:numId="11">
+    <w:abstractNumId w:val="31"/>
+  </w:num>
+  <w:num w:numId="12">
+    <w:abstractNumId w:val="16"/>
+  </w:num>
+  <w:num w:numId="13">
+    <w:abstractNumId w:val="12"/>
+  </w:num>
+  <w:num w:numId="14">
+    <w:abstractNumId w:val="35"/>
+  </w:num>
+  <w:num w:numId="15">
+    <w:abstractNumId w:val="34"/>
+  </w:num>
+  <w:num w:numId="16">
+    <w:abstractNumId w:val="10"/>
+  </w:num>
+  <w:num w:numId="17">
+    <w:abstractNumId w:val="46"/>
+  </w:num>
+  <w:num w:numId="18">
+    <w:abstractNumId w:val="42"/>
+  </w:num>
+  <w:num w:numId="19">
+    <w:abstractNumId w:val="30"/>
+  </w:num>
+  <w:num w:numId="20">
+    <w:abstractNumId w:val="37"/>
+  </w:num>
+  <w:num w:numId="21">
+    <w:abstractNumId w:val="8"/>
+  </w:num>
+  <w:num w:numId="22">
     <w:abstractNumId w:val="18"/>
   </w:num>
-  <w:num w:numId="3">
-    <w:abstractNumId w:val="3"/>
+  <w:num w:numId="23">
+    <w:abstractNumId w:val="39"/>
   </w:num>
-  <w:num w:numId="4">
-    <w:abstractNumId w:val="37"/>
-  </w:num>
-  <w:num w:numId="5">
-    <w:abstractNumId w:val="7"/>
-  </w:num>
-  <w:num w:numId="6">
-    <w:abstractNumId w:val="12"/>
-  </w:num>
-  <w:num w:numId="7">
-    <w:abstractNumId w:val="5"/>
-  </w:num>
-  <w:num w:numId="8">
+  <w:num w:numId="24">
     <w:abstractNumId w:val="11"/>
   </w:num>
-  <w:num w:numId="9">
-    <w:abstractNumId w:val="41"/>
+  <w:num w:numId="25">
+    <w:abstractNumId w:val="2"/>
   </w:num>
-  <w:num w:numId="10">
-    <w:abstractNumId w:val="29"/>
-  </w:num>
-  <w:num w:numId="11">
-    <w:abstractNumId w:val="28"/>
-  </w:num>
-  <w:num w:numId="12">
-    <w:abstractNumId w:val="14"/>
-  </w:num>
-  <w:num w:numId="13">
-    <w:abstractNumId w:val="10"/>
-  </w:num>
-  <w:num w:numId="14">
-    <w:abstractNumId w:val="32"/>
-  </w:num>
-  <w:num w:numId="15">
-    <w:abstractNumId w:val="31"/>
-  </w:num>
-  <w:num w:numId="16">
-    <w:abstractNumId w:val="8"/>
-  </w:num>
-  <w:num w:numId="17">
-    <w:abstractNumId w:val="43"/>
-  </w:num>
-  <w:num w:numId="18">
-    <w:abstractNumId w:val="39"/>
-  </w:num>
-  <w:num w:numId="19">
-    <w:abstractNumId w:val="27"/>
-  </w:num>
-  <w:num w:numId="20">
-    <w:abstractNumId w:val="34"/>
-  </w:num>
-  <w:num w:numId="21">
-    <w:abstractNumId w:val="6"/>
-  </w:num>
-  <w:num w:numId="22">
-    <w:abstractNumId w:val="16"/>
-  </w:num>
-  <w:num w:numId="23">
+  <w:num w:numId="26">
     <w:abstractNumId w:val="36"/>
   </w:num>
-  <w:num w:numId="24">
-    <w:abstractNumId w:val="9"/>
-  </w:num>
-  <w:num w:numId="25">
-    <w:abstractNumId w:val="1"/>
-  </w:num>
-  <w:num w:numId="26">
-    <w:abstractNumId w:val="33"/>
-  </w:num>
   <w:num w:numId="27">
-    <w:abstractNumId w:val="21"/>
+    <w:abstractNumId w:val="23"/>
   </w:num>
   <w:num w:numId="28">
     <w:abstractNumId w:val="0"/>
   </w:num>
   <w:num w:numId="29">
-    <w:abstractNumId w:val="35"/>
+    <w:abstractNumId w:val="38"/>
   </w:num>
   <w:num w:numId="30">
-    <w:abstractNumId w:val="23"/>
+    <w:abstractNumId w:val="25"/>
   </w:num>
   <w:num w:numId="31">
+    <w:abstractNumId w:val="24"/>
+  </w:num>
+  <w:num w:numId="32">
+    <w:abstractNumId w:val="33"/>
+  </w:num>
+  <w:num w:numId="33">
+    <w:abstractNumId w:val="21"/>
+  </w:num>
+  <w:num w:numId="34">
+    <w:abstractNumId w:val="45"/>
+  </w:num>
+  <w:num w:numId="35">
+    <w:abstractNumId w:val="15"/>
+  </w:num>
+  <w:num w:numId="36">
+    <w:abstractNumId w:val="6"/>
+  </w:num>
+  <w:num w:numId="37">
+    <w:abstractNumId w:val="41"/>
+  </w:num>
+  <w:num w:numId="38">
+    <w:abstractNumId w:val="29"/>
+  </w:num>
+  <w:num w:numId="39">
+    <w:abstractNumId w:val="28"/>
+  </w:num>
+  <w:num w:numId="40">
+    <w:abstractNumId w:val="3"/>
+  </w:num>
+  <w:num w:numId="41">
+    <w:abstractNumId w:val="17"/>
+  </w:num>
+  <w:num w:numId="42">
+    <w:abstractNumId w:val="43"/>
+  </w:num>
+  <w:num w:numId="43">
+    <w:abstractNumId w:val="19"/>
+  </w:num>
+  <w:num w:numId="44">
     <w:abstractNumId w:val="22"/>
   </w:num>
-  <w:num w:numId="32">
-    <w:abstractNumId w:val="30"/>
-  </w:num>
-  <w:num w:numId="33">
-    <w:abstractNumId w:val="19"/>
-  </w:num>
-  <w:num w:numId="34">
-    <w:abstractNumId w:val="42"/>
-  </w:num>
-  <w:num w:numId="35">
-    <w:abstractNumId w:val="13"/>
-  </w:num>
-  <w:num w:numId="36">
-    <w:abstractNumId w:val="4"/>
-  </w:num>
-  <w:num w:numId="37">
-    <w:abstractNumId w:val="38"/>
-  </w:num>
-  <w:num w:numId="38">
+  <w:num w:numId="45">
     <w:abstractNumId w:val="26"/>
   </w:num>
-  <w:num w:numId="39">
-    <w:abstractNumId w:val="25"/>
+  <w:num w:numId="46">
+    <w:abstractNumId w:val="1"/>
   </w:num>
-  <w:num w:numId="40">
-    <w:abstractNumId w:val="2"/>
-  </w:num>
-  <w:num w:numId="41">
-    <w:abstractNumId w:val="15"/>
-  </w:num>
-  <w:num w:numId="42">
-    <w:abstractNumId w:val="40"/>
-  </w:num>
-  <w:num w:numId="43">
-    <w:abstractNumId w:val="17"/>
-  </w:num>
-  <w:num w:numId="44">
-    <w:abstractNumId w:val="20"/>
+  <w:num w:numId="47">
+    <w:abstractNumId w:val="5"/>
   </w:num>
 </w:numbering>
 </file>
@@ -33278,7 +34945,7 @@
 </file>
 
 <file path=customXml/itemProps1.xml><?xml version="1.0" encoding="utf-8"?>
-<ds:datastoreItem xmlns:ds="http://schemas.openxmlformats.org/officeDocument/2006/customXml" ds:itemID="{95E92832-C7BC-47F9-8E81-883E4C42307F}">
+<ds:datastoreItem xmlns:ds="http://schemas.openxmlformats.org/officeDocument/2006/customXml" ds:itemID="{D8342453-3F0B-4097-93BB-ADD15A2BAD1C}">
   <ds:schemaRefs>
     <ds:schemaRef ds:uri="http://schemas.openxmlformats.org/officeDocument/2006/bibliography"/>
   </ds:schemaRefs>

</xml_diff>